<commit_message>
DM 20/04/2017 Cambios en pantallas, se completa el manual de configuración para la App
</commit_message>
<xml_diff>
--- a/02 Manual Configuración Entorno Desarrollo.docx
+++ b/02 Manual Configuración Entorno Desarrollo.docx
@@ -4574,7 +4574,7 @@
       <w:r>
         <w:fldChar w:fldCharType="separate"/>
       </w:r>
-      <w:hyperlink w:anchor="_Toc480376197" w:history="1">
+      <w:hyperlink w:anchor="_Toc480452162" w:history="1">
         <w:r>
           <w:rPr>
             <w:rStyle w:val="Hipervnculo"/>
@@ -4618,7 +4618,7 @@
             <w:noProof/>
             <w:webHidden/>
           </w:rPr>
-          <w:instrText xml:space="preserve"> PAGEREF _Toc480376197 \h </w:instrText>
+          <w:instrText xml:space="preserve"> PAGEREF _Toc480452162 \h </w:instrText>
         </w:r>
         <w:r>
           <w:rPr>
@@ -4660,7 +4660,7 @@
           <w:szCs w:val="22"/>
         </w:rPr>
       </w:pPr>
-      <w:hyperlink w:anchor="_Toc480376198" w:history="1">
+      <w:hyperlink w:anchor="_Toc480452163" w:history="1">
         <w:r>
           <w:rPr>
             <w:rStyle w:val="Hipervnculo"/>
@@ -4704,7 +4704,7 @@
             <w:noProof/>
             <w:webHidden/>
           </w:rPr>
-          <w:instrText xml:space="preserve"> PAGEREF _Toc480376198 \h </w:instrText>
+          <w:instrText xml:space="preserve"> PAGEREF _Toc480452163 \h </w:instrText>
         </w:r>
         <w:r>
           <w:rPr>
@@ -4746,7 +4746,7 @@
           <w:szCs w:val="22"/>
         </w:rPr>
       </w:pPr>
-      <w:hyperlink w:anchor="_Toc480376199" w:history="1">
+      <w:hyperlink w:anchor="_Toc480452164" w:history="1">
         <w:r>
           <w:rPr>
             <w:rStyle w:val="Hipervnculo"/>
@@ -4790,7 +4790,7 @@
             <w:noProof/>
             <w:webHidden/>
           </w:rPr>
-          <w:instrText xml:space="preserve"> PAGEREF _Toc480376199 \h </w:instrText>
+          <w:instrText xml:space="preserve"> PAGEREF _Toc480452164 \h </w:instrText>
         </w:r>
         <w:r>
           <w:rPr>
@@ -4831,7 +4831,7 @@
           <w:szCs w:val="22"/>
         </w:rPr>
       </w:pPr>
-      <w:hyperlink w:anchor="_Toc480376200" w:history="1">
+      <w:hyperlink w:anchor="_Toc480452165" w:history="1">
         <w:r>
           <w:rPr>
             <w:rStyle w:val="Hipervnculo"/>
@@ -4875,7 +4875,7 @@
             <w:noProof/>
             <w:webHidden/>
           </w:rPr>
-          <w:instrText xml:space="preserve"> PAGEREF _Toc480376200 \h </w:instrText>
+          <w:instrText xml:space="preserve"> PAGEREF _Toc480452165 \h </w:instrText>
         </w:r>
         <w:r>
           <w:rPr>
@@ -4917,7 +4917,7 @@
           <w:szCs w:val="22"/>
         </w:rPr>
       </w:pPr>
-      <w:hyperlink w:anchor="_Toc480376201" w:history="1">
+      <w:hyperlink w:anchor="_Toc480452166" w:history="1">
         <w:r>
           <w:rPr>
             <w:rStyle w:val="Hipervnculo"/>
@@ -4961,7 +4961,7 @@
             <w:noProof/>
             <w:webHidden/>
           </w:rPr>
-          <w:instrText xml:space="preserve"> PAGEREF _Toc480376201 \h </w:instrText>
+          <w:instrText xml:space="preserve"> PAGEREF _Toc480452166 \h </w:instrText>
         </w:r>
         <w:r>
           <w:rPr>
@@ -5002,7 +5002,7 @@
           <w:szCs w:val="22"/>
         </w:rPr>
       </w:pPr>
-      <w:hyperlink w:anchor="_Toc480376202" w:history="1">
+      <w:hyperlink w:anchor="_Toc480452167" w:history="1">
         <w:r>
           <w:rPr>
             <w:rStyle w:val="Hipervnculo"/>
@@ -5046,7 +5046,7 @@
             <w:noProof/>
             <w:webHidden/>
           </w:rPr>
-          <w:instrText xml:space="preserve"> PAGEREF _Toc480376202 \h </w:instrText>
+          <w:instrText xml:space="preserve"> PAGEREF _Toc480452167 \h </w:instrText>
         </w:r>
         <w:r>
           <w:rPr>
@@ -5088,7 +5088,7 @@
           <w:szCs w:val="22"/>
         </w:rPr>
       </w:pPr>
-      <w:hyperlink w:anchor="_Toc480376203" w:history="1">
+      <w:hyperlink w:anchor="_Toc480452168" w:history="1">
         <w:r>
           <w:rPr>
             <w:rStyle w:val="Hipervnculo"/>
@@ -5132,7 +5132,7 @@
             <w:noProof/>
             <w:webHidden/>
           </w:rPr>
-          <w:instrText xml:space="preserve"> PAGEREF _Toc480376203 \h </w:instrText>
+          <w:instrText xml:space="preserve"> PAGEREF _Toc480452168 \h </w:instrText>
         </w:r>
         <w:r>
           <w:rPr>
@@ -5173,7 +5173,7 @@
           <w:szCs w:val="22"/>
         </w:rPr>
       </w:pPr>
-      <w:hyperlink w:anchor="_Toc480376204" w:history="1">
+      <w:hyperlink w:anchor="_Toc480452169" w:history="1">
         <w:r>
           <w:rPr>
             <w:rStyle w:val="Hipervnculo"/>
@@ -5217,7 +5217,7 @@
             <w:noProof/>
             <w:webHidden/>
           </w:rPr>
-          <w:instrText xml:space="preserve"> PAGEREF _Toc480376204 \h </w:instrText>
+          <w:instrText xml:space="preserve"> PAGEREF _Toc480452169 \h </w:instrText>
         </w:r>
         <w:r>
           <w:rPr>
@@ -5279,7 +5279,7 @@
       <w:bookmarkStart w:id="3" w:name="_Toc362600083"/>
       <w:bookmarkStart w:id="4" w:name="_Toc362602539"/>
       <w:bookmarkStart w:id="5" w:name="_Toc362602553"/>
-      <w:bookmarkStart w:id="6" w:name="_Toc480376197"/>
+      <w:bookmarkStart w:id="6" w:name="_Toc480452162"/>
       <w:r>
         <w:lastRenderedPageBreak/>
         <w:t>DOCUMENTOS DE REFERENCIA</w:t>
@@ -7187,10 +7187,10 @@
       <w:bookmarkStart w:id="74" w:name="_Toc373831610"/>
       <w:bookmarkStart w:id="75" w:name="_Toc373837847"/>
       <w:bookmarkStart w:id="76" w:name="_Toc373923113"/>
-      <w:bookmarkStart w:id="77" w:name="_Toc362600086"/>
-      <w:bookmarkStart w:id="78" w:name="_Toc362602542"/>
-      <w:bookmarkStart w:id="79" w:name="_Toc362602556"/>
-      <w:bookmarkStart w:id="80" w:name="_Toc480376198"/>
+      <w:bookmarkStart w:id="77" w:name="_Toc480452163"/>
+      <w:bookmarkStart w:id="78" w:name="_Toc362600086"/>
+      <w:bookmarkStart w:id="79" w:name="_Toc362602542"/>
+      <w:bookmarkStart w:id="80" w:name="_Toc362602556"/>
       <w:bookmarkEnd w:id="0"/>
       <w:bookmarkEnd w:id="1"/>
       <w:bookmarkEnd w:id="2"/>
@@ -7273,7 +7273,7 @@
       <w:r>
         <w:t xml:space="preserve"> ALCANCE</w:t>
       </w:r>
-      <w:bookmarkEnd w:id="80"/>
+      <w:bookmarkEnd w:id="77"/>
     </w:p>
     <w:p>
       <w:pPr>
@@ -7460,9 +7460,9 @@
         </w:rPr>
       </w:pPr>
     </w:p>
-    <w:bookmarkEnd w:id="77"/>
     <w:bookmarkEnd w:id="78"/>
     <w:bookmarkEnd w:id="79"/>
+    <w:bookmarkEnd w:id="80"/>
     <w:p>
       <w:pPr>
         <w:rPr>
@@ -7480,8 +7480,8 @@
       <w:pPr>
         <w:pStyle w:val="Ttulo1"/>
       </w:pPr>
-      <w:bookmarkStart w:id="81" w:name="_Toc126630339"/>
-      <w:bookmarkStart w:id="82" w:name="_Toc480376199"/>
+      <w:bookmarkStart w:id="81" w:name="_Toc480452164"/>
+      <w:bookmarkStart w:id="82" w:name="_Toc126630339"/>
       <w:r>
         <w:lastRenderedPageBreak/>
         <w:t xml:space="preserve">Instalación y Configuración </w:t>
@@ -7489,7 +7489,7 @@
       <w:r>
         <w:t>MAVEN</w:t>
       </w:r>
-      <w:bookmarkEnd w:id="82"/>
+      <w:bookmarkEnd w:id="81"/>
       <w:r>
         <w:t xml:space="preserve"> </w:t>
       </w:r>
@@ -7503,8 +7503,8 @@
       <w:bookmarkStart w:id="85" w:name="_Toc373831613"/>
       <w:bookmarkStart w:id="86" w:name="_Toc373837850"/>
       <w:bookmarkStart w:id="87" w:name="_Toc373923116"/>
-      <w:bookmarkStart w:id="88" w:name="_Toc480376200"/>
-      <w:bookmarkEnd w:id="81"/>
+      <w:bookmarkStart w:id="88" w:name="_Toc480452165"/>
+      <w:bookmarkEnd w:id="82"/>
       <w:bookmarkEnd w:id="83"/>
       <w:bookmarkEnd w:id="84"/>
       <w:bookmarkEnd w:id="85"/>
@@ -7646,7 +7646,7 @@
     </w:p>
     <w:p>
       <w:pPr>
-        <w:pStyle w:val="Ttulo3"/>
+        <w:pStyle w:val="Ttulo2"/>
       </w:pPr>
       <w:r>
         <w:t>Configuración</w:t>
@@ -7810,7 +7810,7 @@
           <v:shape id="_x0000_i1025" type="#_x0000_t75" style="width:60pt;height:40.5pt" o:ole="">
             <v:imagedata r:id="rId17" o:title=""/>
           </v:shape>
-          <o:OLEObject Type="Embed" ProgID="Package" ShapeID="_x0000_i1025" DrawAspect="Content" ObjectID="_1554118038" r:id="rId18"/>
+          <o:OLEObject Type="Embed" ProgID="Package" ShapeID="_x0000_i1025" DrawAspect="Content" ObjectID="_1554213929" r:id="rId18"/>
         </w:object>
       </w:r>
     </w:p>
@@ -7827,7 +7827,7 @@
       <w:pPr>
         <w:pStyle w:val="Ttulo1"/>
       </w:pPr>
-      <w:bookmarkStart w:id="89" w:name="_Toc480376201"/>
+      <w:bookmarkStart w:id="89" w:name="_Toc480452166"/>
       <w:r>
         <w:t xml:space="preserve">INSTALACIÓN </w:t>
       </w:r>
@@ -7839,19 +7839,6 @@
     <w:p>
       <w:pPr>
         <w:pStyle w:val="Ttulo2"/>
-      </w:pPr>
-      <w:bookmarkStart w:id="90" w:name="_Toc480376202"/>
-      <w:r>
-        <w:t xml:space="preserve">Instalar </w:t>
-      </w:r>
-      <w:r>
-        <w:t>Java</w:t>
-      </w:r>
-      <w:bookmarkEnd w:id="90"/>
-    </w:p>
-    <w:p>
-      <w:pPr>
-        <w:pStyle w:val="Ttulo3"/>
       </w:pPr>
       <w:r>
         <w:t>Descargar</w:t>
@@ -7964,7 +7951,7 @@
     </w:p>
     <w:p>
       <w:pPr>
-        <w:pStyle w:val="Ttulo3"/>
+        <w:pStyle w:val="Ttulo2"/>
       </w:pPr>
       <w:r>
         <w:t>Instalar</w:t>
@@ -8077,6 +8064,7 @@
         <w:rPr>
           <w:rFonts w:cs="Arial"/>
         </w:rPr>
+        <w:lastRenderedPageBreak/>
         <w:t>A continuación nos aparece las opciones de instalación que se desea, lo dejamos por default como esta y damos clic en siguiente:</w:t>
       </w:r>
     </w:p>
@@ -8321,31 +8309,19 @@
       <w:pPr>
         <w:pStyle w:val="Ttulo1"/>
       </w:pPr>
-      <w:bookmarkStart w:id="91" w:name="_Toc480376203"/>
-      <w:r>
+      <w:bookmarkStart w:id="90" w:name="_Toc480452168"/>
+      <w:r>
+        <w:lastRenderedPageBreak/>
         <w:t xml:space="preserve">INSTALACIÓN </w:t>
       </w:r>
       <w:r>
         <w:t>Eclipse</w:t>
       </w:r>
-      <w:bookmarkEnd w:id="91"/>
+      <w:bookmarkEnd w:id="90"/>
     </w:p>
     <w:p>
       <w:pPr>
         <w:pStyle w:val="Ttulo2"/>
-      </w:pPr>
-      <w:bookmarkStart w:id="92" w:name="_Toc480376204"/>
-      <w:r>
-        <w:t xml:space="preserve">Instalar </w:t>
-      </w:r>
-      <w:r>
-        <w:t>Eclipse</w:t>
-      </w:r>
-      <w:bookmarkEnd w:id="92"/>
-    </w:p>
-    <w:p>
-      <w:pPr>
-        <w:pStyle w:val="Ttulo3"/>
       </w:pPr>
       <w:r>
         <w:t>Descargar</w:t>
@@ -8534,7 +8510,7 @@
     </w:p>
     <w:p>
       <w:pPr>
-        <w:pStyle w:val="Ttulo3"/>
+        <w:pStyle w:val="Ttulo2"/>
       </w:pPr>
       <w:r>
         <w:t>Instalar</w:t>
@@ -8979,14 +8955,2232 @@
     </w:p>
     <w:p>
       <w:pPr>
+        <w:pStyle w:val="Ttulo1"/>
+      </w:pPr>
+      <w:r>
+        <w:lastRenderedPageBreak/>
+        <w:t>Configuración</w:t>
+      </w:r>
+      <w:r>
+        <w:t xml:space="preserve"> Eclipse</w:t>
+      </w:r>
+    </w:p>
+    <w:p>
+      <w:pPr>
         <w:pStyle w:val="Ttulo2"/>
-        <w:numPr>
-          <w:ilvl w:val="0"/>
-          <w:numId w:val="0"/>
-        </w:numPr>
-      </w:pPr>
-      <w:bookmarkStart w:id="93" w:name="_GoBack"/>
-      <w:bookmarkEnd w:id="93"/>
+      </w:pPr>
+      <w:r>
+        <w:t>Configuración Maven</w:t>
+      </w:r>
+    </w:p>
+    <w:p>
+      <w:pPr>
+        <w:pStyle w:val="Texto"/>
+        <w:ind w:left="708"/>
+        <w:rPr>
+          <w:lang w:val="es-ES"/>
+        </w:rPr>
+      </w:pPr>
+      <w:r>
+        <w:rPr>
+          <w:lang w:val="es-ES"/>
+        </w:rPr>
+        <w:t xml:space="preserve">Vamos a la pestaña Windows -&gt; </w:t>
+      </w:r>
+      <w:proofErr w:type="spellStart"/>
+      <w:r>
+        <w:rPr>
+          <w:lang w:val="es-ES"/>
+        </w:rPr>
+        <w:t>Preferences</w:t>
+      </w:r>
+      <w:proofErr w:type="spellEnd"/>
+    </w:p>
+    <w:p>
+      <w:pPr>
+        <w:pStyle w:val="Texto"/>
+        <w:ind w:left="708"/>
+        <w:rPr>
+          <w:lang w:val="es-ES"/>
+        </w:rPr>
+      </w:pPr>
+      <w:r>
+        <w:rPr>
+          <w:noProof/>
+          <w:lang w:val="es-ES"/>
+        </w:rPr>
+        <w:drawing>
+          <wp:inline distT="0" distB="0" distL="0" distR="0">
+            <wp:extent cx="4201065" cy="2725393"/>
+            <wp:effectExtent l="0" t="0" r="0" b="0"/>
+            <wp:docPr id="2" name="Imagen 2" descr="C:\Users\dmorensa\AppData\Local\Temp\SNAGHTML837e74.PNG"/>
+            <wp:cNvGraphicFramePr>
+              <a:graphicFrameLocks xmlns:a="http://schemas.openxmlformats.org/drawingml/2006/main" noChangeAspect="1"/>
+            </wp:cNvGraphicFramePr>
+            <a:graphic xmlns:a="http://schemas.openxmlformats.org/drawingml/2006/main">
+              <a:graphicData uri="http://schemas.openxmlformats.org/drawingml/2006/picture">
+                <pic:pic xmlns:pic="http://schemas.openxmlformats.org/drawingml/2006/picture">
+                  <pic:nvPicPr>
+                    <pic:cNvPr id="0" name="Picture 2" descr="C:\Users\dmorensa\AppData\Local\Temp\SNAGHTML837e74.PNG"/>
+                    <pic:cNvPicPr>
+                      <a:picLocks noChangeAspect="1" noChangeArrowheads="1"/>
+                    </pic:cNvPicPr>
+                  </pic:nvPicPr>
+                  <pic:blipFill>
+                    <a:blip r:embed="rId33">
+                      <a:extLst>
+                        <a:ext uri="{28A0092B-C50C-407E-A947-70E740481C1C}">
+                          <a14:useLocalDpi xmlns:a14="http://schemas.microsoft.com/office/drawing/2010/main" val="0"/>
+                        </a:ext>
+                      </a:extLst>
+                    </a:blip>
+                    <a:srcRect/>
+                    <a:stretch>
+                      <a:fillRect/>
+                    </a:stretch>
+                  </pic:blipFill>
+                  <pic:spPr bwMode="auto">
+                    <a:xfrm>
+                      <a:off x="0" y="0"/>
+                      <a:ext cx="4201593" cy="2725735"/>
+                    </a:xfrm>
+                    <a:prstGeom prst="rect">
+                      <a:avLst/>
+                    </a:prstGeom>
+                    <a:noFill/>
+                    <a:ln>
+                      <a:noFill/>
+                    </a:ln>
+                  </pic:spPr>
+                </pic:pic>
+              </a:graphicData>
+            </a:graphic>
+          </wp:inline>
+        </w:drawing>
+      </w:r>
+    </w:p>
+    <w:p>
+      <w:pPr>
+        <w:pStyle w:val="Texto"/>
+        <w:ind w:left="708"/>
+        <w:rPr>
+          <w:lang w:val="es-ES"/>
+        </w:rPr>
+      </w:pPr>
+      <w:r>
+        <w:rPr>
+          <w:lang w:val="es-ES"/>
+        </w:rPr>
+        <w:t xml:space="preserve">Desplegamos el que dice </w:t>
+      </w:r>
+      <w:proofErr w:type="spellStart"/>
+      <w:r>
+        <w:rPr>
+          <w:lang w:val="es-ES"/>
+        </w:rPr>
+        <w:t>Maven</w:t>
+      </w:r>
+      <w:proofErr w:type="spellEnd"/>
+      <w:r>
+        <w:rPr>
+          <w:lang w:val="es-ES"/>
+        </w:rPr>
+        <w:t xml:space="preserve"> -&gt; </w:t>
+      </w:r>
+      <w:proofErr w:type="spellStart"/>
+      <w:r>
+        <w:rPr>
+          <w:lang w:val="es-ES"/>
+        </w:rPr>
+        <w:t>Installations</w:t>
+      </w:r>
+      <w:proofErr w:type="spellEnd"/>
+      <w:r>
+        <w:rPr>
+          <w:lang w:val="es-ES"/>
+        </w:rPr>
+        <w:t xml:space="preserve">, Se le da en </w:t>
+      </w:r>
+      <w:proofErr w:type="spellStart"/>
+      <w:r>
+        <w:rPr>
+          <w:lang w:val="es-ES"/>
+        </w:rPr>
+        <w:t>Add</w:t>
+      </w:r>
+      <w:proofErr w:type="spellEnd"/>
+      <w:r>
+        <w:rPr>
+          <w:lang w:val="es-ES"/>
+        </w:rPr>
+        <w:t>:</w:t>
+      </w:r>
+    </w:p>
+    <w:p>
+      <w:pPr>
+        <w:pStyle w:val="Texto"/>
+        <w:ind w:left="708"/>
+        <w:rPr>
+          <w:lang w:val="es-ES"/>
+        </w:rPr>
+      </w:pPr>
+      <w:r>
+        <w:rPr>
+          <w:noProof/>
+          <w:lang w:val="es-ES"/>
+        </w:rPr>
+        <w:drawing>
+          <wp:inline distT="0" distB="0" distL="0" distR="0">
+            <wp:extent cx="4356340" cy="3798912"/>
+            <wp:effectExtent l="0" t="0" r="6350" b="0"/>
+            <wp:docPr id="10" name="Imagen 10" descr="C:\Users\dmorensa\AppData\Local\Temp\SNAGHTML85698e.PNG"/>
+            <wp:cNvGraphicFramePr>
+              <a:graphicFrameLocks xmlns:a="http://schemas.openxmlformats.org/drawingml/2006/main" noChangeAspect="1"/>
+            </wp:cNvGraphicFramePr>
+            <a:graphic xmlns:a="http://schemas.openxmlformats.org/drawingml/2006/main">
+              <a:graphicData uri="http://schemas.openxmlformats.org/drawingml/2006/picture">
+                <pic:pic xmlns:pic="http://schemas.openxmlformats.org/drawingml/2006/picture">
+                  <pic:nvPicPr>
+                    <pic:cNvPr id="0" name="Picture 4" descr="C:\Users\dmorensa\AppData\Local\Temp\SNAGHTML85698e.PNG"/>
+                    <pic:cNvPicPr>
+                      <a:picLocks noChangeAspect="1" noChangeArrowheads="1"/>
+                    </pic:cNvPicPr>
+                  </pic:nvPicPr>
+                  <pic:blipFill>
+                    <a:blip r:embed="rId34">
+                      <a:extLst>
+                        <a:ext uri="{28A0092B-C50C-407E-A947-70E740481C1C}">
+                          <a14:useLocalDpi xmlns:a14="http://schemas.microsoft.com/office/drawing/2010/main" val="0"/>
+                        </a:ext>
+                      </a:extLst>
+                    </a:blip>
+                    <a:srcRect/>
+                    <a:stretch>
+                      <a:fillRect/>
+                    </a:stretch>
+                  </pic:blipFill>
+                  <pic:spPr bwMode="auto">
+                    <a:xfrm>
+                      <a:off x="0" y="0"/>
+                      <a:ext cx="4361987" cy="3803836"/>
+                    </a:xfrm>
+                    <a:prstGeom prst="rect">
+                      <a:avLst/>
+                    </a:prstGeom>
+                    <a:noFill/>
+                    <a:ln>
+                      <a:noFill/>
+                    </a:ln>
+                  </pic:spPr>
+                </pic:pic>
+              </a:graphicData>
+            </a:graphic>
+          </wp:inline>
+        </w:drawing>
+      </w:r>
+    </w:p>
+    <w:p>
+      <w:pPr>
+        <w:rPr>
+          <w:rFonts w:ascii="Calibri" w:hAnsi="Calibri"/>
+          <w:sz w:val="24"/>
+        </w:rPr>
+      </w:pPr>
+      <w:r>
+        <w:br w:type="page"/>
+      </w:r>
+    </w:p>
+    <w:p>
+      <w:pPr>
+        <w:pStyle w:val="Texto"/>
+        <w:ind w:left="708"/>
+        <w:rPr>
+          <w:lang w:val="es-ES"/>
+        </w:rPr>
+      </w:pPr>
+      <w:r>
+        <w:rPr>
+          <w:lang w:val="es-ES"/>
+        </w:rPr>
+        <w:lastRenderedPageBreak/>
+        <w:t xml:space="preserve">Damos clic en </w:t>
+      </w:r>
+      <w:proofErr w:type="spellStart"/>
+      <w:r>
+        <w:rPr>
+          <w:lang w:val="es-ES"/>
+        </w:rPr>
+        <w:t>Directory</w:t>
+      </w:r>
+      <w:proofErr w:type="spellEnd"/>
+      <w:r>
+        <w:rPr>
+          <w:lang w:val="es-ES"/>
+        </w:rPr>
+        <w:t xml:space="preserve">… Y buscamos donde tenemos el </w:t>
+      </w:r>
+      <w:proofErr w:type="spellStart"/>
+      <w:r>
+        <w:rPr>
+          <w:lang w:val="es-ES"/>
+        </w:rPr>
+        <w:t>Maven</w:t>
+      </w:r>
+      <w:proofErr w:type="spellEnd"/>
+      <w:r>
+        <w:rPr>
+          <w:lang w:val="es-ES"/>
+        </w:rPr>
+        <w:t xml:space="preserve"> (En este caso la versión 3.5)</w:t>
+      </w:r>
+      <w:r>
+        <w:rPr>
+          <w:lang w:val="es-ES"/>
+        </w:rPr>
+        <w:t xml:space="preserve"> y damos clic en </w:t>
+      </w:r>
+      <w:proofErr w:type="spellStart"/>
+      <w:r>
+        <w:rPr>
+          <w:lang w:val="es-ES"/>
+        </w:rPr>
+        <w:t>Finish</w:t>
+      </w:r>
+      <w:proofErr w:type="spellEnd"/>
+      <w:r>
+        <w:rPr>
+          <w:lang w:val="es-ES"/>
+        </w:rPr>
+        <w:t>:</w:t>
+      </w:r>
+    </w:p>
+    <w:p>
+      <w:pPr>
+        <w:pStyle w:val="Texto"/>
+        <w:ind w:left="708"/>
+        <w:rPr>
+          <w:lang w:val="es-ES"/>
+        </w:rPr>
+      </w:pPr>
+    </w:p>
+    <w:p>
+      <w:pPr>
+        <w:pStyle w:val="Texto"/>
+        <w:ind w:left="708"/>
+        <w:rPr>
+          <w:lang w:val="es-ES"/>
+        </w:rPr>
+      </w:pPr>
+      <w:r>
+        <w:rPr>
+          <w:noProof/>
+          <w:lang w:val="es-ES"/>
+        </w:rPr>
+        <w:drawing>
+          <wp:inline distT="0" distB="0" distL="0" distR="0">
+            <wp:extent cx="4451231" cy="3591944"/>
+            <wp:effectExtent l="0" t="0" r="6985" b="8890"/>
+            <wp:docPr id="11" name="Imagen 11" descr="C:\Users\dmorensa\AppData\Local\Temp\SNAGHTML87601c.PNG"/>
+            <wp:cNvGraphicFramePr>
+              <a:graphicFrameLocks xmlns:a="http://schemas.openxmlformats.org/drawingml/2006/main" noChangeAspect="1"/>
+            </wp:cNvGraphicFramePr>
+            <a:graphic xmlns:a="http://schemas.openxmlformats.org/drawingml/2006/main">
+              <a:graphicData uri="http://schemas.openxmlformats.org/drawingml/2006/picture">
+                <pic:pic xmlns:pic="http://schemas.openxmlformats.org/drawingml/2006/picture">
+                  <pic:nvPicPr>
+                    <pic:cNvPr id="0" name="Picture 6" descr="C:\Users\dmorensa\AppData\Local\Temp\SNAGHTML87601c.PNG"/>
+                    <pic:cNvPicPr>
+                      <a:picLocks noChangeAspect="1" noChangeArrowheads="1"/>
+                    </pic:cNvPicPr>
+                  </pic:nvPicPr>
+                  <pic:blipFill>
+                    <a:blip r:embed="rId35">
+                      <a:extLst>
+                        <a:ext uri="{28A0092B-C50C-407E-A947-70E740481C1C}">
+                          <a14:useLocalDpi xmlns:a14="http://schemas.microsoft.com/office/drawing/2010/main" val="0"/>
+                        </a:ext>
+                      </a:extLst>
+                    </a:blip>
+                    <a:srcRect/>
+                    <a:stretch>
+                      <a:fillRect/>
+                    </a:stretch>
+                  </pic:blipFill>
+                  <pic:spPr bwMode="auto">
+                    <a:xfrm>
+                      <a:off x="0" y="0"/>
+                      <a:ext cx="4451416" cy="3592093"/>
+                    </a:xfrm>
+                    <a:prstGeom prst="rect">
+                      <a:avLst/>
+                    </a:prstGeom>
+                    <a:noFill/>
+                    <a:ln>
+                      <a:noFill/>
+                    </a:ln>
+                  </pic:spPr>
+                </pic:pic>
+              </a:graphicData>
+            </a:graphic>
+          </wp:inline>
+        </w:drawing>
+      </w:r>
+    </w:p>
+    <w:p>
+      <w:pPr>
+        <w:pStyle w:val="Texto"/>
+        <w:ind w:left="708"/>
+        <w:rPr>
+          <w:lang w:val="es-ES"/>
+        </w:rPr>
+      </w:pPr>
+      <w:r>
+        <w:rPr>
+          <w:lang w:val="es-ES"/>
+        </w:rPr>
+        <w:t xml:space="preserve">Una vez agregado lo seleccionamos y damos clic en </w:t>
+      </w:r>
+      <w:proofErr w:type="spellStart"/>
+      <w:r>
+        <w:rPr>
+          <w:lang w:val="es-ES"/>
+        </w:rPr>
+        <w:t>Apply</w:t>
+      </w:r>
+      <w:proofErr w:type="spellEnd"/>
+      <w:r>
+        <w:rPr>
+          <w:lang w:val="es-ES"/>
+        </w:rPr>
+        <w:t>:</w:t>
+      </w:r>
+    </w:p>
+    <w:p>
+      <w:pPr>
+        <w:pStyle w:val="Texto"/>
+        <w:ind w:left="708"/>
+        <w:rPr>
+          <w:lang w:val="es-ES"/>
+        </w:rPr>
+      </w:pPr>
+      <w:r>
+        <w:rPr>
+          <w:noProof/>
+          <w:lang w:val="es-ES"/>
+        </w:rPr>
+        <w:drawing>
+          <wp:inline distT="0" distB="0" distL="0" distR="0">
+            <wp:extent cx="4451231" cy="3881660"/>
+            <wp:effectExtent l="0" t="0" r="6985" b="5080"/>
+            <wp:docPr id="14" name="Imagen 14" descr="C:\Users\dmorensa\AppData\Local\Temp\SNAGHTML8852d3.PNG"/>
+            <wp:cNvGraphicFramePr>
+              <a:graphicFrameLocks xmlns:a="http://schemas.openxmlformats.org/drawingml/2006/main" noChangeAspect="1"/>
+            </wp:cNvGraphicFramePr>
+            <a:graphic xmlns:a="http://schemas.openxmlformats.org/drawingml/2006/main">
+              <a:graphicData uri="http://schemas.openxmlformats.org/drawingml/2006/picture">
+                <pic:pic xmlns:pic="http://schemas.openxmlformats.org/drawingml/2006/picture">
+                  <pic:nvPicPr>
+                    <pic:cNvPr id="0" name="Picture 8" descr="C:\Users\dmorensa\AppData\Local\Temp\SNAGHTML8852d3.PNG"/>
+                    <pic:cNvPicPr>
+                      <a:picLocks noChangeAspect="1" noChangeArrowheads="1"/>
+                    </pic:cNvPicPr>
+                  </pic:nvPicPr>
+                  <pic:blipFill>
+                    <a:blip r:embed="rId36">
+                      <a:extLst>
+                        <a:ext uri="{28A0092B-C50C-407E-A947-70E740481C1C}">
+                          <a14:useLocalDpi xmlns:a14="http://schemas.microsoft.com/office/drawing/2010/main" val="0"/>
+                        </a:ext>
+                      </a:extLst>
+                    </a:blip>
+                    <a:srcRect/>
+                    <a:stretch>
+                      <a:fillRect/>
+                    </a:stretch>
+                  </pic:blipFill>
+                  <pic:spPr bwMode="auto">
+                    <a:xfrm>
+                      <a:off x="0" y="0"/>
+                      <a:ext cx="4451472" cy="3881870"/>
+                    </a:xfrm>
+                    <a:prstGeom prst="rect">
+                      <a:avLst/>
+                    </a:prstGeom>
+                    <a:noFill/>
+                    <a:ln>
+                      <a:noFill/>
+                    </a:ln>
+                  </pic:spPr>
+                </pic:pic>
+              </a:graphicData>
+            </a:graphic>
+          </wp:inline>
+        </w:drawing>
+      </w:r>
+    </w:p>
+    <w:p>
+      <w:pPr>
+        <w:pStyle w:val="Texto"/>
+        <w:ind w:left="708"/>
+        <w:rPr>
+          <w:lang w:val="es-ES"/>
+        </w:rPr>
+      </w:pPr>
+      <w:proofErr w:type="spellStart"/>
+      <w:r>
+        <w:rPr>
+          <w:lang w:val="es-ES"/>
+        </w:rPr>
+        <w:lastRenderedPageBreak/>
+        <w:t>Despues</w:t>
+      </w:r>
+      <w:proofErr w:type="spellEnd"/>
+      <w:r>
+        <w:rPr>
+          <w:lang w:val="es-ES"/>
+        </w:rPr>
+        <w:t xml:space="preserve"> vamos a la parte de </w:t>
+      </w:r>
+      <w:proofErr w:type="spellStart"/>
+      <w:r>
+        <w:rPr>
+          <w:lang w:val="es-ES"/>
+        </w:rPr>
+        <w:t>User</w:t>
+      </w:r>
+      <w:proofErr w:type="spellEnd"/>
+      <w:r>
+        <w:rPr>
+          <w:lang w:val="es-ES"/>
+        </w:rPr>
+        <w:t xml:space="preserve"> </w:t>
+      </w:r>
+      <w:proofErr w:type="spellStart"/>
+      <w:r>
+        <w:rPr>
+          <w:lang w:val="es-ES"/>
+        </w:rPr>
+        <w:t>Settings</w:t>
+      </w:r>
+      <w:proofErr w:type="spellEnd"/>
+      <w:r>
+        <w:rPr>
+          <w:lang w:val="es-ES"/>
+        </w:rPr>
+        <w:t xml:space="preserve"> y buscamos el </w:t>
+      </w:r>
+      <w:proofErr w:type="spellStart"/>
+      <w:r>
+        <w:rPr>
+          <w:lang w:val="es-ES"/>
+        </w:rPr>
+        <w:t>Settings</w:t>
+      </w:r>
+      <w:proofErr w:type="spellEnd"/>
+      <w:r>
+        <w:rPr>
+          <w:lang w:val="es-ES"/>
+        </w:rPr>
+        <w:t xml:space="preserve"> del </w:t>
+      </w:r>
+      <w:proofErr w:type="spellStart"/>
+      <w:r>
+        <w:rPr>
+          <w:lang w:val="es-ES"/>
+        </w:rPr>
+        <w:t>maven</w:t>
+      </w:r>
+      <w:proofErr w:type="spellEnd"/>
+      <w:r>
+        <w:rPr>
+          <w:lang w:val="es-ES"/>
+        </w:rPr>
+        <w:t xml:space="preserve"> que configuramos anteriormente (</w:t>
+      </w:r>
+      <w:proofErr w:type="spellStart"/>
+      <w:r>
+        <w:rPr>
+          <w:lang w:val="es-ES"/>
+        </w:rPr>
+        <w:t>Vease</w:t>
+      </w:r>
+      <w:proofErr w:type="spellEnd"/>
+      <w:r>
+        <w:rPr>
+          <w:lang w:val="es-ES"/>
+        </w:rPr>
+        <w:t xml:space="preserve"> Punto 2) Colocamos la dirección tanto en el Global como en el </w:t>
+      </w:r>
+      <w:proofErr w:type="spellStart"/>
+      <w:r>
+        <w:rPr>
+          <w:lang w:val="es-ES"/>
+        </w:rPr>
+        <w:t>User</w:t>
+      </w:r>
+      <w:proofErr w:type="spellEnd"/>
+      <w:r>
+        <w:rPr>
+          <w:lang w:val="es-ES"/>
+        </w:rPr>
+        <w:t xml:space="preserve"> y damos clic en </w:t>
+      </w:r>
+      <w:proofErr w:type="spellStart"/>
+      <w:r>
+        <w:rPr>
+          <w:lang w:val="es-ES"/>
+        </w:rPr>
+        <w:t>Update</w:t>
+      </w:r>
+      <w:proofErr w:type="spellEnd"/>
+      <w:r>
+        <w:rPr>
+          <w:lang w:val="es-ES"/>
+        </w:rPr>
+        <w:t xml:space="preserve"> </w:t>
+      </w:r>
+      <w:proofErr w:type="spellStart"/>
+      <w:r>
+        <w:rPr>
+          <w:lang w:val="es-ES"/>
+        </w:rPr>
+        <w:t>Settings</w:t>
+      </w:r>
+      <w:proofErr w:type="spellEnd"/>
+      <w:r>
+        <w:rPr>
+          <w:lang w:val="es-ES"/>
+        </w:rPr>
+        <w:t xml:space="preserve"> y damos clic en OK para finalizar:</w:t>
+      </w:r>
+    </w:p>
+    <w:p>
+      <w:pPr>
+        <w:pStyle w:val="Texto"/>
+        <w:ind w:left="708"/>
+        <w:rPr>
+          <w:lang w:val="es-ES"/>
+        </w:rPr>
+      </w:pPr>
+    </w:p>
+    <w:p>
+      <w:pPr>
+        <w:pStyle w:val="Texto"/>
+        <w:ind w:left="708"/>
+        <w:rPr>
+          <w:lang w:val="es-ES"/>
+        </w:rPr>
+      </w:pPr>
+      <w:r>
+        <w:rPr>
+          <w:noProof/>
+          <w:lang w:val="es-ES"/>
+        </w:rPr>
+        <w:drawing>
+          <wp:inline distT="0" distB="0" distL="0" distR="0">
+            <wp:extent cx="4287329" cy="3738730"/>
+            <wp:effectExtent l="0" t="0" r="0" b="0"/>
+            <wp:docPr id="16" name="Imagen 16" descr="C:\Users\dmorensa\AppData\Local\Temp\SNAGHTML8debc7.PNG"/>
+            <wp:cNvGraphicFramePr>
+              <a:graphicFrameLocks xmlns:a="http://schemas.openxmlformats.org/drawingml/2006/main" noChangeAspect="1"/>
+            </wp:cNvGraphicFramePr>
+            <a:graphic xmlns:a="http://schemas.openxmlformats.org/drawingml/2006/main">
+              <a:graphicData uri="http://schemas.openxmlformats.org/drawingml/2006/picture">
+                <pic:pic xmlns:pic="http://schemas.openxmlformats.org/drawingml/2006/picture">
+                  <pic:nvPicPr>
+                    <pic:cNvPr id="0" name="Picture 10" descr="C:\Users\dmorensa\AppData\Local\Temp\SNAGHTML8debc7.PNG"/>
+                    <pic:cNvPicPr>
+                      <a:picLocks noChangeAspect="1" noChangeArrowheads="1"/>
+                    </pic:cNvPicPr>
+                  </pic:nvPicPr>
+                  <pic:blipFill>
+                    <a:blip r:embed="rId37">
+                      <a:extLst>
+                        <a:ext uri="{28A0092B-C50C-407E-A947-70E740481C1C}">
+                          <a14:useLocalDpi xmlns:a14="http://schemas.microsoft.com/office/drawing/2010/main" val="0"/>
+                        </a:ext>
+                      </a:extLst>
+                    </a:blip>
+                    <a:srcRect/>
+                    <a:stretch>
+                      <a:fillRect/>
+                    </a:stretch>
+                  </pic:blipFill>
+                  <pic:spPr bwMode="auto">
+                    <a:xfrm>
+                      <a:off x="0" y="0"/>
+                      <a:ext cx="4287562" cy="3738933"/>
+                    </a:xfrm>
+                    <a:prstGeom prst="rect">
+                      <a:avLst/>
+                    </a:prstGeom>
+                    <a:noFill/>
+                    <a:ln>
+                      <a:noFill/>
+                    </a:ln>
+                  </pic:spPr>
+                </pic:pic>
+              </a:graphicData>
+            </a:graphic>
+          </wp:inline>
+        </w:drawing>
+      </w:r>
+    </w:p>
+    <w:p>
+      <w:pPr>
+        <w:rPr>
+          <w:rFonts w:ascii="Calibri" w:hAnsi="Calibri"/>
+          <w:sz w:val="24"/>
+        </w:rPr>
+      </w:pPr>
+      <w:r>
+        <w:br w:type="page"/>
+      </w:r>
+    </w:p>
+    <w:p>
+      <w:pPr>
+        <w:pStyle w:val="Ttulo2"/>
+      </w:pPr>
+      <w:r>
+        <w:lastRenderedPageBreak/>
+        <w:t>Descargar Proyecto</w:t>
+      </w:r>
+    </w:p>
+    <w:p>
+      <w:pPr>
+        <w:pStyle w:val="Texto"/>
+        <w:ind w:left="708"/>
+        <w:rPr>
+          <w:lang w:val="en-US"/>
+        </w:rPr>
+      </w:pPr>
+      <w:proofErr w:type="spellStart"/>
+      <w:r>
+        <w:rPr>
+          <w:lang w:val="en-US"/>
+        </w:rPr>
+        <w:t>Vamos</w:t>
+      </w:r>
+      <w:proofErr w:type="spellEnd"/>
+      <w:r>
+        <w:rPr>
+          <w:lang w:val="en-US"/>
+        </w:rPr>
+        <w:t xml:space="preserve"> a la </w:t>
+      </w:r>
+      <w:proofErr w:type="spellStart"/>
+      <w:r>
+        <w:rPr>
+          <w:lang w:val="en-US"/>
+        </w:rPr>
+        <w:t>pestaña</w:t>
+      </w:r>
+      <w:proofErr w:type="spellEnd"/>
+      <w:r>
+        <w:rPr>
+          <w:lang w:val="en-US"/>
+        </w:rPr>
+        <w:t xml:space="preserve"> de Window -&gt; Show View -&gt; Other…</w:t>
+      </w:r>
+    </w:p>
+    <w:p>
+      <w:pPr>
+        <w:pStyle w:val="Texto"/>
+        <w:ind w:left="708"/>
+        <w:rPr>
+          <w:lang w:val="en-US"/>
+        </w:rPr>
+      </w:pPr>
+      <w:r>
+        <w:rPr>
+          <w:noProof/>
+          <w:lang w:val="es-ES"/>
+        </w:rPr>
+        <w:drawing>
+          <wp:inline distT="0" distB="0" distL="0" distR="0">
+            <wp:extent cx="4580627" cy="2717321"/>
+            <wp:effectExtent l="0" t="0" r="0" b="6985"/>
+            <wp:docPr id="17" name="Imagen 17" descr="C:\Users\dmorensa\AppData\Local\Temp\SNAGHTML91a64f.PNG"/>
+            <wp:cNvGraphicFramePr>
+              <a:graphicFrameLocks xmlns:a="http://schemas.openxmlformats.org/drawingml/2006/main" noChangeAspect="1"/>
+            </wp:cNvGraphicFramePr>
+            <a:graphic xmlns:a="http://schemas.openxmlformats.org/drawingml/2006/main">
+              <a:graphicData uri="http://schemas.openxmlformats.org/drawingml/2006/picture">
+                <pic:pic xmlns:pic="http://schemas.openxmlformats.org/drawingml/2006/picture">
+                  <pic:nvPicPr>
+                    <pic:cNvPr id="0" name="Picture 12" descr="C:\Users\dmorensa\AppData\Local\Temp\SNAGHTML91a64f.PNG"/>
+                    <pic:cNvPicPr>
+                      <a:picLocks noChangeAspect="1" noChangeArrowheads="1"/>
+                    </pic:cNvPicPr>
+                  </pic:nvPicPr>
+                  <pic:blipFill rotWithShape="1">
+                    <a:blip r:embed="rId38">
+                      <a:extLst>
+                        <a:ext uri="{28A0092B-C50C-407E-A947-70E740481C1C}">
+                          <a14:useLocalDpi xmlns:a14="http://schemas.microsoft.com/office/drawing/2010/main" val="0"/>
+                        </a:ext>
+                      </a:extLst>
+                    </a:blip>
+                    <a:srcRect r="4838" b="12233"/>
+                    <a:stretch/>
+                  </pic:blipFill>
+                  <pic:spPr bwMode="auto">
+                    <a:xfrm>
+                      <a:off x="0" y="0"/>
+                      <a:ext cx="4583471" cy="2719008"/>
+                    </a:xfrm>
+                    <a:prstGeom prst="rect">
+                      <a:avLst/>
+                    </a:prstGeom>
+                    <a:noFill/>
+                    <a:ln>
+                      <a:noFill/>
+                    </a:ln>
+                    <a:extLst>
+                      <a:ext uri="{53640926-AAD7-44D8-BBD7-CCE9431645EC}">
+                        <a14:shadowObscured xmlns:a14="http://schemas.microsoft.com/office/drawing/2010/main"/>
+                      </a:ext>
+                    </a:extLst>
+                  </pic:spPr>
+                </pic:pic>
+              </a:graphicData>
+            </a:graphic>
+          </wp:inline>
+        </w:drawing>
+      </w:r>
+    </w:p>
+    <w:p>
+      <w:pPr>
+        <w:pStyle w:val="Texto"/>
+        <w:ind w:left="708"/>
+        <w:rPr>
+          <w:lang w:val="es-ES"/>
+        </w:rPr>
+      </w:pPr>
+      <w:r>
+        <w:rPr>
+          <w:lang w:val="es-ES"/>
+        </w:rPr>
+        <w:t xml:space="preserve">En la búsqueda escribimos </w:t>
+      </w:r>
+      <w:proofErr w:type="spellStart"/>
+      <w:r>
+        <w:rPr>
+          <w:lang w:val="es-ES"/>
+        </w:rPr>
+        <w:t>Git</w:t>
+      </w:r>
+      <w:proofErr w:type="spellEnd"/>
+      <w:r>
+        <w:rPr>
+          <w:lang w:val="es-ES"/>
+        </w:rPr>
+        <w:t xml:space="preserve"> y escogemos la opci</w:t>
+      </w:r>
+      <w:r>
+        <w:rPr>
+          <w:lang w:val="es-ES"/>
+        </w:rPr>
+        <w:t xml:space="preserve">ón de </w:t>
+      </w:r>
+      <w:proofErr w:type="spellStart"/>
+      <w:r>
+        <w:rPr>
+          <w:lang w:val="es-ES"/>
+        </w:rPr>
+        <w:t>Git</w:t>
+      </w:r>
+      <w:proofErr w:type="spellEnd"/>
+      <w:r>
+        <w:rPr>
+          <w:lang w:val="es-ES"/>
+        </w:rPr>
+        <w:t xml:space="preserve"> </w:t>
+      </w:r>
+      <w:proofErr w:type="spellStart"/>
+      <w:r>
+        <w:rPr>
+          <w:lang w:val="es-ES"/>
+        </w:rPr>
+        <w:t>Repositories</w:t>
+      </w:r>
+      <w:proofErr w:type="spellEnd"/>
+      <w:r>
+        <w:rPr>
+          <w:lang w:val="es-ES"/>
+        </w:rPr>
+        <w:t xml:space="preserve"> y damos clic en OK:</w:t>
+      </w:r>
+    </w:p>
+    <w:p>
+      <w:pPr>
+        <w:pStyle w:val="Texto"/>
+        <w:rPr>
+          <w:lang w:val="es-ES"/>
+        </w:rPr>
+      </w:pPr>
+      <w:r>
+        <w:rPr>
+          <w:lang w:val="es-ES"/>
+        </w:rPr>
+        <w:tab/>
+      </w:r>
+      <w:r>
+        <w:rPr>
+          <w:noProof/>
+          <w:lang w:val="es-ES"/>
+        </w:rPr>
+        <w:drawing>
+          <wp:inline distT="0" distB="0" distL="0" distR="0">
+            <wp:extent cx="2959100" cy="4175125"/>
+            <wp:effectExtent l="0" t="0" r="0" b="0"/>
+            <wp:docPr id="18" name="Imagen 18" descr="C:\Users\dmorensa\AppData\Local\Temp\SNAGHTML942edf.PNG"/>
+            <wp:cNvGraphicFramePr>
+              <a:graphicFrameLocks xmlns:a="http://schemas.openxmlformats.org/drawingml/2006/main" noChangeAspect="1"/>
+            </wp:cNvGraphicFramePr>
+            <a:graphic xmlns:a="http://schemas.openxmlformats.org/drawingml/2006/main">
+              <a:graphicData uri="http://schemas.openxmlformats.org/drawingml/2006/picture">
+                <pic:pic xmlns:pic="http://schemas.openxmlformats.org/drawingml/2006/picture">
+                  <pic:nvPicPr>
+                    <pic:cNvPr id="0" name="Picture 14" descr="C:\Users\dmorensa\AppData\Local\Temp\SNAGHTML942edf.PNG"/>
+                    <pic:cNvPicPr>
+                      <a:picLocks noChangeAspect="1" noChangeArrowheads="1"/>
+                    </pic:cNvPicPr>
+                  </pic:nvPicPr>
+                  <pic:blipFill>
+                    <a:blip r:embed="rId39">
+                      <a:extLst>
+                        <a:ext uri="{28A0092B-C50C-407E-A947-70E740481C1C}">
+                          <a14:useLocalDpi xmlns:a14="http://schemas.microsoft.com/office/drawing/2010/main" val="0"/>
+                        </a:ext>
+                      </a:extLst>
+                    </a:blip>
+                    <a:srcRect/>
+                    <a:stretch>
+                      <a:fillRect/>
+                    </a:stretch>
+                  </pic:blipFill>
+                  <pic:spPr bwMode="auto">
+                    <a:xfrm>
+                      <a:off x="0" y="0"/>
+                      <a:ext cx="2959100" cy="4175125"/>
+                    </a:xfrm>
+                    <a:prstGeom prst="rect">
+                      <a:avLst/>
+                    </a:prstGeom>
+                    <a:noFill/>
+                    <a:ln>
+                      <a:noFill/>
+                    </a:ln>
+                  </pic:spPr>
+                </pic:pic>
+              </a:graphicData>
+            </a:graphic>
+          </wp:inline>
+        </w:drawing>
+      </w:r>
+    </w:p>
+    <w:p>
+      <w:pPr>
+        <w:pStyle w:val="Texto"/>
+        <w:rPr>
+          <w:lang w:val="es-ES"/>
+        </w:rPr>
+      </w:pPr>
+    </w:p>
+    <w:p>
+      <w:pPr>
+        <w:pStyle w:val="Texto"/>
+        <w:rPr>
+          <w:lang w:val="es-ES"/>
+        </w:rPr>
+      </w:pPr>
+    </w:p>
+    <w:p>
+      <w:pPr>
+        <w:pStyle w:val="Texto"/>
+        <w:rPr>
+          <w:lang w:val="es-ES"/>
+        </w:rPr>
+      </w:pPr>
+    </w:p>
+    <w:p>
+      <w:pPr>
+        <w:pStyle w:val="Texto"/>
+        <w:ind w:firstLine="708"/>
+        <w:rPr>
+          <w:lang w:val="es-ES"/>
+        </w:rPr>
+      </w:pPr>
+      <w:r>
+        <w:rPr>
+          <w:lang w:val="es-ES"/>
+        </w:rPr>
+        <w:lastRenderedPageBreak/>
+        <w:t xml:space="preserve">Una vez nos aparezca la pestaña del </w:t>
+      </w:r>
+      <w:proofErr w:type="spellStart"/>
+      <w:r>
+        <w:rPr>
+          <w:lang w:val="es-ES"/>
+        </w:rPr>
+        <w:t>Git</w:t>
+      </w:r>
+      <w:proofErr w:type="spellEnd"/>
+      <w:r>
+        <w:rPr>
+          <w:lang w:val="es-ES"/>
+        </w:rPr>
+        <w:t xml:space="preserve"> </w:t>
+      </w:r>
+      <w:proofErr w:type="spellStart"/>
+      <w:r>
+        <w:rPr>
+          <w:lang w:val="es-ES"/>
+        </w:rPr>
+        <w:t>Repositories</w:t>
+      </w:r>
+      <w:proofErr w:type="spellEnd"/>
+      <w:r>
+        <w:rPr>
+          <w:lang w:val="es-ES"/>
+        </w:rPr>
+        <w:t xml:space="preserve"> damos clic en Clone a </w:t>
+      </w:r>
+      <w:proofErr w:type="spellStart"/>
+      <w:r>
+        <w:rPr>
+          <w:lang w:val="es-ES"/>
+        </w:rPr>
+        <w:t>Git</w:t>
+      </w:r>
+      <w:proofErr w:type="spellEnd"/>
+      <w:r>
+        <w:rPr>
+          <w:lang w:val="es-ES"/>
+        </w:rPr>
+        <w:t xml:space="preserve"> </w:t>
+      </w:r>
+      <w:proofErr w:type="spellStart"/>
+      <w:r>
+        <w:rPr>
+          <w:lang w:val="es-ES"/>
+        </w:rPr>
+        <w:t>repository</w:t>
+      </w:r>
+      <w:proofErr w:type="spellEnd"/>
+    </w:p>
+    <w:p>
+      <w:pPr>
+        <w:pStyle w:val="Texto"/>
+        <w:ind w:left="708"/>
+        <w:rPr>
+          <w:lang w:val="es-ES"/>
+        </w:rPr>
+      </w:pPr>
+      <w:r>
+        <w:rPr>
+          <w:noProof/>
+        </w:rPr>
+        <w:drawing>
+          <wp:inline distT="0" distB="0" distL="0" distR="0" wp14:anchorId="3BCDDA8B" wp14:editId="43151BC6">
+            <wp:extent cx="4804914" cy="1631540"/>
+            <wp:effectExtent l="0" t="0" r="0" b="6985"/>
+            <wp:docPr id="19" name="Imagen 19"/>
+            <wp:cNvGraphicFramePr>
+              <a:graphicFrameLocks xmlns:a="http://schemas.openxmlformats.org/drawingml/2006/main" noChangeAspect="1"/>
+            </wp:cNvGraphicFramePr>
+            <a:graphic xmlns:a="http://schemas.openxmlformats.org/drawingml/2006/main">
+              <a:graphicData uri="http://schemas.openxmlformats.org/drawingml/2006/picture">
+                <pic:pic xmlns:pic="http://schemas.openxmlformats.org/drawingml/2006/picture">
+                  <pic:nvPicPr>
+                    <pic:cNvPr id="0" name=""/>
+                    <pic:cNvPicPr/>
+                  </pic:nvPicPr>
+                  <pic:blipFill>
+                    <a:blip r:embed="rId40"/>
+                    <a:stretch>
+                      <a:fillRect/>
+                    </a:stretch>
+                  </pic:blipFill>
+                  <pic:spPr>
+                    <a:xfrm>
+                      <a:off x="0" y="0"/>
+                      <a:ext cx="4809164" cy="1632983"/>
+                    </a:xfrm>
+                    <a:prstGeom prst="rect">
+                      <a:avLst/>
+                    </a:prstGeom>
+                  </pic:spPr>
+                </pic:pic>
+              </a:graphicData>
+            </a:graphic>
+          </wp:inline>
+        </w:drawing>
+      </w:r>
+    </w:p>
+    <w:p>
+      <w:pPr>
+        <w:pStyle w:val="Texto"/>
+        <w:ind w:left="708"/>
+        <w:rPr>
+          <w:lang w:val="es-ES"/>
+        </w:rPr>
+      </w:pPr>
+    </w:p>
+    <w:p>
+      <w:pPr>
+        <w:pStyle w:val="Texto"/>
+        <w:ind w:left="708"/>
+        <w:rPr>
+          <w:lang w:val="es-ES"/>
+        </w:rPr>
+      </w:pPr>
+      <w:r>
+        <w:rPr>
+          <w:lang w:val="es-ES"/>
+        </w:rPr>
+        <w:t xml:space="preserve">En la ventana que nos aparezca en el URI copiamos el siguiente enlace: </w:t>
+      </w:r>
+      <w:hyperlink r:id="rId41" w:history="1">
+        <w:r>
+          <w:rPr>
+            <w:rStyle w:val="Hipervnculo"/>
+            <w:lang w:val="es-ES"/>
+          </w:rPr>
+          <w:t>https://github.com/ProjectJavaDM/ProjectJavaDM.git</w:t>
+        </w:r>
+      </w:hyperlink>
+      <w:r>
+        <w:rPr>
+          <w:lang w:val="es-ES"/>
+        </w:rPr>
+        <w:t xml:space="preserve"> y damos clic en </w:t>
+      </w:r>
+      <w:proofErr w:type="spellStart"/>
+      <w:r>
+        <w:rPr>
+          <w:lang w:val="es-ES"/>
+        </w:rPr>
+        <w:t>Next</w:t>
+      </w:r>
+      <w:proofErr w:type="spellEnd"/>
+      <w:r>
+        <w:rPr>
+          <w:lang w:val="es-ES"/>
+        </w:rPr>
+        <w:t>:</w:t>
+      </w:r>
+    </w:p>
+    <w:p>
+      <w:pPr>
+        <w:pStyle w:val="Texto"/>
+        <w:ind w:left="708"/>
+      </w:pPr>
+      <w:r>
+        <w:rPr>
+          <w:noProof/>
+          <w:lang w:val="es-ES"/>
+        </w:rPr>
+        <w:drawing>
+          <wp:inline distT="0" distB="0" distL="0" distR="0">
+            <wp:extent cx="4045789" cy="4164405"/>
+            <wp:effectExtent l="0" t="0" r="0" b="7620"/>
+            <wp:docPr id="20" name="Imagen 20" descr="C:\Users\dmorensa\AppData\Local\Temp\SNAGHTML98b9b0.PNG"/>
+            <wp:cNvGraphicFramePr>
+              <a:graphicFrameLocks xmlns:a="http://schemas.openxmlformats.org/drawingml/2006/main" noChangeAspect="1"/>
+            </wp:cNvGraphicFramePr>
+            <a:graphic xmlns:a="http://schemas.openxmlformats.org/drawingml/2006/main">
+              <a:graphicData uri="http://schemas.openxmlformats.org/drawingml/2006/picture">
+                <pic:pic xmlns:pic="http://schemas.openxmlformats.org/drawingml/2006/picture">
+                  <pic:nvPicPr>
+                    <pic:cNvPr id="0" name="Picture 16" descr="C:\Users\dmorensa\AppData\Local\Temp\SNAGHTML98b9b0.PNG"/>
+                    <pic:cNvPicPr>
+                      <a:picLocks noChangeAspect="1" noChangeArrowheads="1"/>
+                    </pic:cNvPicPr>
+                  </pic:nvPicPr>
+                  <pic:blipFill>
+                    <a:blip r:embed="rId42">
+                      <a:extLst>
+                        <a:ext uri="{28A0092B-C50C-407E-A947-70E740481C1C}">
+                          <a14:useLocalDpi xmlns:a14="http://schemas.microsoft.com/office/drawing/2010/main" val="0"/>
+                        </a:ext>
+                      </a:extLst>
+                    </a:blip>
+                    <a:srcRect/>
+                    <a:stretch>
+                      <a:fillRect/>
+                    </a:stretch>
+                  </pic:blipFill>
+                  <pic:spPr bwMode="auto">
+                    <a:xfrm>
+                      <a:off x="0" y="0"/>
+                      <a:ext cx="4059542" cy="4178561"/>
+                    </a:xfrm>
+                    <a:prstGeom prst="rect">
+                      <a:avLst/>
+                    </a:prstGeom>
+                    <a:noFill/>
+                    <a:ln>
+                      <a:noFill/>
+                    </a:ln>
+                  </pic:spPr>
+                </pic:pic>
+              </a:graphicData>
+            </a:graphic>
+          </wp:inline>
+        </w:drawing>
+      </w:r>
+      <w:r>
+        <w:t xml:space="preserve"> </w:t>
+      </w:r>
+    </w:p>
+    <w:p>
+      <w:pPr>
+        <w:pStyle w:val="Texto"/>
+        <w:ind w:left="708"/>
+        <w:rPr>
+          <w:lang w:val="es-ES"/>
+        </w:rPr>
+      </w:pPr>
+      <w:r>
+        <w:rPr>
+          <w:noProof/>
+          <w:lang w:val="es-ES"/>
+        </w:rPr>
+        <w:lastRenderedPageBreak/>
+        <w:drawing>
+          <wp:inline distT="0" distB="0" distL="0" distR="0">
+            <wp:extent cx="3631721" cy="3738196"/>
+            <wp:effectExtent l="0" t="0" r="6985" b="0"/>
+            <wp:docPr id="21" name="Imagen 21" descr="C:\Users\dmorensa\AppData\Local\Temp\SNAGHTML999a4e.PNG"/>
+            <wp:cNvGraphicFramePr>
+              <a:graphicFrameLocks xmlns:a="http://schemas.openxmlformats.org/drawingml/2006/main" noChangeAspect="1"/>
+            </wp:cNvGraphicFramePr>
+            <a:graphic xmlns:a="http://schemas.openxmlformats.org/drawingml/2006/main">
+              <a:graphicData uri="http://schemas.openxmlformats.org/drawingml/2006/picture">
+                <pic:pic xmlns:pic="http://schemas.openxmlformats.org/drawingml/2006/picture">
+                  <pic:nvPicPr>
+                    <pic:cNvPr id="0" name="Picture 18" descr="C:\Users\dmorensa\AppData\Local\Temp\SNAGHTML999a4e.PNG"/>
+                    <pic:cNvPicPr>
+                      <a:picLocks noChangeAspect="1" noChangeArrowheads="1"/>
+                    </pic:cNvPicPr>
+                  </pic:nvPicPr>
+                  <pic:blipFill>
+                    <a:blip r:embed="rId43">
+                      <a:extLst>
+                        <a:ext uri="{28A0092B-C50C-407E-A947-70E740481C1C}">
+                          <a14:useLocalDpi xmlns:a14="http://schemas.microsoft.com/office/drawing/2010/main" val="0"/>
+                        </a:ext>
+                      </a:extLst>
+                    </a:blip>
+                    <a:srcRect/>
+                    <a:stretch>
+                      <a:fillRect/>
+                    </a:stretch>
+                  </pic:blipFill>
+                  <pic:spPr bwMode="auto">
+                    <a:xfrm>
+                      <a:off x="0" y="0"/>
+                      <a:ext cx="3634990" cy="3741561"/>
+                    </a:xfrm>
+                    <a:prstGeom prst="rect">
+                      <a:avLst/>
+                    </a:prstGeom>
+                    <a:noFill/>
+                    <a:ln>
+                      <a:noFill/>
+                    </a:ln>
+                  </pic:spPr>
+                </pic:pic>
+              </a:graphicData>
+            </a:graphic>
+          </wp:inline>
+        </w:drawing>
+      </w:r>
+    </w:p>
+    <w:p>
+      <w:pPr>
+        <w:pStyle w:val="Texto"/>
+        <w:ind w:left="708"/>
+        <w:rPr>
+          <w:lang w:val="es-ES"/>
+        </w:rPr>
+      </w:pPr>
+    </w:p>
+    <w:p>
+      <w:pPr>
+        <w:pStyle w:val="Texto"/>
+        <w:ind w:left="708"/>
+        <w:rPr>
+          <w:lang w:val="es-ES"/>
+        </w:rPr>
+      </w:pPr>
+      <w:r>
+        <w:rPr>
+          <w:lang w:val="es-ES"/>
+        </w:rPr>
+        <w:t xml:space="preserve">Buscamos el directorio donde se va almacenar el proyecto en este caso en el </w:t>
+      </w:r>
+      <w:proofErr w:type="spellStart"/>
+      <w:r>
+        <w:rPr>
+          <w:lang w:val="es-ES"/>
+        </w:rPr>
+        <w:t>workspace</w:t>
+      </w:r>
+      <w:proofErr w:type="spellEnd"/>
+      <w:r>
+        <w:rPr>
+          <w:lang w:val="es-ES"/>
+        </w:rPr>
+        <w:t xml:space="preserve"> del eclipse y damos clic en finalizar:</w:t>
+      </w:r>
+    </w:p>
+    <w:p>
+      <w:pPr>
+        <w:pStyle w:val="Texto"/>
+        <w:ind w:left="708"/>
+        <w:rPr>
+          <w:lang w:val="es-ES"/>
+        </w:rPr>
+      </w:pPr>
+    </w:p>
+    <w:p>
+      <w:pPr>
+        <w:pStyle w:val="Texto"/>
+        <w:ind w:left="708"/>
+        <w:rPr>
+          <w:lang w:val="es-ES"/>
+        </w:rPr>
+      </w:pPr>
+      <w:r>
+        <w:rPr>
+          <w:noProof/>
+          <w:lang w:val="es-ES"/>
+        </w:rPr>
+        <w:drawing>
+          <wp:inline distT="0" distB="0" distL="0" distR="0" wp14:anchorId="2FBE3C4B" wp14:editId="301BCC29">
+            <wp:extent cx="3631721" cy="3738197"/>
+            <wp:effectExtent l="0" t="0" r="6985" b="0"/>
+            <wp:docPr id="22" name="Imagen 22" descr="C:\Users\dmorensa\AppData\Local\Temp\SNAGHTML9beba8.PNG"/>
+            <wp:cNvGraphicFramePr>
+              <a:graphicFrameLocks xmlns:a="http://schemas.openxmlformats.org/drawingml/2006/main" noChangeAspect="1"/>
+            </wp:cNvGraphicFramePr>
+            <a:graphic xmlns:a="http://schemas.openxmlformats.org/drawingml/2006/main">
+              <a:graphicData uri="http://schemas.openxmlformats.org/drawingml/2006/picture">
+                <pic:pic xmlns:pic="http://schemas.openxmlformats.org/drawingml/2006/picture">
+                  <pic:nvPicPr>
+                    <pic:cNvPr id="0" name="Picture 20" descr="C:\Users\dmorensa\AppData\Local\Temp\SNAGHTML9beba8.PNG"/>
+                    <pic:cNvPicPr>
+                      <a:picLocks noChangeAspect="1" noChangeArrowheads="1"/>
+                    </pic:cNvPicPr>
+                  </pic:nvPicPr>
+                  <pic:blipFill>
+                    <a:blip r:embed="rId44">
+                      <a:extLst>
+                        <a:ext uri="{28A0092B-C50C-407E-A947-70E740481C1C}">
+                          <a14:useLocalDpi xmlns:a14="http://schemas.microsoft.com/office/drawing/2010/main" val="0"/>
+                        </a:ext>
+                      </a:extLst>
+                    </a:blip>
+                    <a:srcRect/>
+                    <a:stretch>
+                      <a:fillRect/>
+                    </a:stretch>
+                  </pic:blipFill>
+                  <pic:spPr bwMode="auto">
+                    <a:xfrm>
+                      <a:off x="0" y="0"/>
+                      <a:ext cx="3634649" cy="3741211"/>
+                    </a:xfrm>
+                    <a:prstGeom prst="rect">
+                      <a:avLst/>
+                    </a:prstGeom>
+                    <a:noFill/>
+                    <a:ln>
+                      <a:noFill/>
+                    </a:ln>
+                  </pic:spPr>
+                </pic:pic>
+              </a:graphicData>
+            </a:graphic>
+          </wp:inline>
+        </w:drawing>
+      </w:r>
+    </w:p>
+    <w:p>
+      <w:pPr>
+        <w:pStyle w:val="Texto"/>
+        <w:ind w:left="708"/>
+        <w:rPr>
+          <w:lang w:val="es-ES"/>
+        </w:rPr>
+      </w:pPr>
+      <w:r>
+        <w:rPr>
+          <w:lang w:val="es-ES"/>
+        </w:rPr>
+        <w:lastRenderedPageBreak/>
+        <w:t xml:space="preserve">Una vez finalizada la descarga procedemos a la importación del proyecto, damos clic derecho en la vista de Project Explorer vamos a </w:t>
+      </w:r>
+      <w:proofErr w:type="spellStart"/>
+      <w:r>
+        <w:rPr>
+          <w:lang w:val="es-ES"/>
+        </w:rPr>
+        <w:t>impoort</w:t>
+      </w:r>
+      <w:proofErr w:type="spellEnd"/>
+      <w:r>
+        <w:rPr>
+          <w:lang w:val="es-ES"/>
+        </w:rPr>
+        <w:t xml:space="preserve"> -&gt; </w:t>
+      </w:r>
+      <w:proofErr w:type="spellStart"/>
+      <w:r>
+        <w:rPr>
+          <w:lang w:val="es-ES"/>
+        </w:rPr>
+        <w:t>Import</w:t>
+      </w:r>
+      <w:proofErr w:type="spellEnd"/>
+      <w:r>
+        <w:rPr>
+          <w:lang w:val="es-ES"/>
+        </w:rPr>
+        <w:t>…</w:t>
+      </w:r>
+    </w:p>
+    <w:p>
+      <w:pPr>
+        <w:pStyle w:val="Texto"/>
+        <w:ind w:left="708"/>
+        <w:rPr>
+          <w:lang w:val="es-ES"/>
+        </w:rPr>
+      </w:pPr>
+      <w:r>
+        <w:rPr>
+          <w:noProof/>
+        </w:rPr>
+        <w:drawing>
+          <wp:inline distT="0" distB="0" distL="0" distR="0" wp14:anchorId="57CD9BE1" wp14:editId="4984D07E">
+            <wp:extent cx="3441940" cy="2826751"/>
+            <wp:effectExtent l="0" t="0" r="6350" b="0"/>
+            <wp:docPr id="24" name="Imagen 24"/>
+            <wp:cNvGraphicFramePr>
+              <a:graphicFrameLocks xmlns:a="http://schemas.openxmlformats.org/drawingml/2006/main" noChangeAspect="1"/>
+            </wp:cNvGraphicFramePr>
+            <a:graphic xmlns:a="http://schemas.openxmlformats.org/drawingml/2006/main">
+              <a:graphicData uri="http://schemas.openxmlformats.org/drawingml/2006/picture">
+                <pic:pic xmlns:pic="http://schemas.openxmlformats.org/drawingml/2006/picture">
+                  <pic:nvPicPr>
+                    <pic:cNvPr id="0" name=""/>
+                    <pic:cNvPicPr/>
+                  </pic:nvPicPr>
+                  <pic:blipFill>
+                    <a:blip r:embed="rId45"/>
+                    <a:stretch>
+                      <a:fillRect/>
+                    </a:stretch>
+                  </pic:blipFill>
+                  <pic:spPr>
+                    <a:xfrm>
+                      <a:off x="0" y="0"/>
+                      <a:ext cx="3441803" cy="2826639"/>
+                    </a:xfrm>
+                    <a:prstGeom prst="rect">
+                      <a:avLst/>
+                    </a:prstGeom>
+                  </pic:spPr>
+                </pic:pic>
+              </a:graphicData>
+            </a:graphic>
+          </wp:inline>
+        </w:drawing>
+      </w:r>
+    </w:p>
+    <w:p>
+      <w:pPr>
+        <w:pStyle w:val="Texto"/>
+        <w:ind w:left="708"/>
+        <w:rPr>
+          <w:lang w:val="es-ES"/>
+        </w:rPr>
+      </w:pPr>
+      <w:r>
+        <w:rPr>
+          <w:lang w:val="es-ES"/>
+        </w:rPr>
+        <w:t xml:space="preserve">Buscamos </w:t>
+      </w:r>
+      <w:proofErr w:type="spellStart"/>
+      <w:r>
+        <w:rPr>
+          <w:lang w:val="es-ES"/>
+        </w:rPr>
+        <w:t>Existing</w:t>
+      </w:r>
+      <w:proofErr w:type="spellEnd"/>
+      <w:r>
+        <w:rPr>
+          <w:lang w:val="es-ES"/>
+        </w:rPr>
+        <w:t xml:space="preserve"> </w:t>
+      </w:r>
+      <w:proofErr w:type="spellStart"/>
+      <w:r>
+        <w:rPr>
+          <w:lang w:val="es-ES"/>
+        </w:rPr>
+        <w:t>Maven</w:t>
+      </w:r>
+      <w:proofErr w:type="spellEnd"/>
+      <w:r>
+        <w:rPr>
+          <w:lang w:val="es-ES"/>
+        </w:rPr>
+        <w:t xml:space="preserve"> Project y damos clic en </w:t>
+      </w:r>
+      <w:proofErr w:type="spellStart"/>
+      <w:r>
+        <w:rPr>
+          <w:lang w:val="es-ES"/>
+        </w:rPr>
+        <w:t>Next</w:t>
+      </w:r>
+      <w:proofErr w:type="spellEnd"/>
+      <w:r>
+        <w:rPr>
+          <w:lang w:val="es-ES"/>
+        </w:rPr>
+        <w:t>:</w:t>
+      </w:r>
+    </w:p>
+    <w:p>
+      <w:pPr>
+        <w:pStyle w:val="Texto"/>
+        <w:ind w:left="708"/>
+        <w:rPr>
+          <w:lang w:val="es-ES"/>
+        </w:rPr>
+      </w:pPr>
+      <w:r>
+        <w:rPr>
+          <w:noProof/>
+          <w:lang w:val="es-ES"/>
+        </w:rPr>
+        <w:drawing>
+          <wp:inline distT="0" distB="0" distL="0" distR="0">
+            <wp:extent cx="4187182" cy="4382219"/>
+            <wp:effectExtent l="0" t="0" r="4445" b="0"/>
+            <wp:docPr id="25" name="Imagen 25" descr="C:\Users\dmorensa\AppData\Local\Temp\SNAGHTMLa077a2.PNG"/>
+            <wp:cNvGraphicFramePr>
+              <a:graphicFrameLocks xmlns:a="http://schemas.openxmlformats.org/drawingml/2006/main" noChangeAspect="1"/>
+            </wp:cNvGraphicFramePr>
+            <a:graphic xmlns:a="http://schemas.openxmlformats.org/drawingml/2006/main">
+              <a:graphicData uri="http://schemas.openxmlformats.org/drawingml/2006/picture">
+                <pic:pic xmlns:pic="http://schemas.openxmlformats.org/drawingml/2006/picture">
+                  <pic:nvPicPr>
+                    <pic:cNvPr id="0" name="Picture 24" descr="C:\Users\dmorensa\AppData\Local\Temp\SNAGHTMLa077a2.PNG"/>
+                    <pic:cNvPicPr>
+                      <a:picLocks noChangeAspect="1" noChangeArrowheads="1"/>
+                    </pic:cNvPicPr>
+                  </pic:nvPicPr>
+                  <pic:blipFill>
+                    <a:blip r:embed="rId46">
+                      <a:extLst>
+                        <a:ext uri="{28A0092B-C50C-407E-A947-70E740481C1C}">
+                          <a14:useLocalDpi xmlns:a14="http://schemas.microsoft.com/office/drawing/2010/main" val="0"/>
+                        </a:ext>
+                      </a:extLst>
+                    </a:blip>
+                    <a:srcRect/>
+                    <a:stretch>
+                      <a:fillRect/>
+                    </a:stretch>
+                  </pic:blipFill>
+                  <pic:spPr bwMode="auto">
+                    <a:xfrm>
+                      <a:off x="0" y="0"/>
+                      <a:ext cx="4187163" cy="4382199"/>
+                    </a:xfrm>
+                    <a:prstGeom prst="rect">
+                      <a:avLst/>
+                    </a:prstGeom>
+                    <a:noFill/>
+                    <a:ln>
+                      <a:noFill/>
+                    </a:ln>
+                  </pic:spPr>
+                </pic:pic>
+              </a:graphicData>
+            </a:graphic>
+          </wp:inline>
+        </w:drawing>
+      </w:r>
+    </w:p>
+    <w:p>
+      <w:pPr>
+        <w:pStyle w:val="Texto"/>
+        <w:ind w:left="708"/>
+        <w:rPr>
+          <w:lang w:val="es-ES"/>
+        </w:rPr>
+      </w:pPr>
+    </w:p>
+    <w:p>
+      <w:pPr>
+        <w:pStyle w:val="Texto"/>
+        <w:ind w:left="708"/>
+        <w:rPr>
+          <w:lang w:val="es-ES"/>
+        </w:rPr>
+      </w:pPr>
+    </w:p>
+    <w:p>
+      <w:pPr>
+        <w:pStyle w:val="Texto"/>
+        <w:ind w:left="708"/>
+        <w:rPr>
+          <w:lang w:val="es-ES"/>
+        </w:rPr>
+      </w:pPr>
+      <w:r>
+        <w:rPr>
+          <w:lang w:val="es-ES"/>
+        </w:rPr>
+        <w:lastRenderedPageBreak/>
+        <w:t>Buscamos el directorio donde descargo el proyecto “</w:t>
+      </w:r>
+      <w:proofErr w:type="spellStart"/>
+      <w:r>
+        <w:rPr>
+          <w:lang w:val="es-ES"/>
+        </w:rPr>
+        <w:t>checkingdocuments</w:t>
+      </w:r>
+      <w:proofErr w:type="spellEnd"/>
+      <w:r>
+        <w:rPr>
+          <w:lang w:val="es-ES"/>
+        </w:rPr>
+        <w:t xml:space="preserve">” y damos clic en </w:t>
+      </w:r>
+      <w:proofErr w:type="spellStart"/>
+      <w:r>
+        <w:rPr>
+          <w:lang w:val="es-ES"/>
+        </w:rPr>
+        <w:t>Finish</w:t>
+      </w:r>
+      <w:proofErr w:type="spellEnd"/>
+      <w:r>
+        <w:rPr>
+          <w:lang w:val="es-ES"/>
+        </w:rPr>
+        <w:t>:</w:t>
+      </w:r>
+    </w:p>
+    <w:p>
+      <w:pPr>
+        <w:pStyle w:val="Texto"/>
+        <w:ind w:left="708"/>
+        <w:rPr>
+          <w:lang w:val="es-ES"/>
+        </w:rPr>
+      </w:pPr>
+      <w:r>
+        <w:rPr>
+          <w:noProof/>
+          <w:lang w:val="es-ES"/>
+        </w:rPr>
+        <w:drawing>
+          <wp:inline distT="0" distB="0" distL="0" distR="0">
+            <wp:extent cx="4177682" cy="4054415"/>
+            <wp:effectExtent l="0" t="0" r="0" b="3810"/>
+            <wp:docPr id="26" name="Imagen 26" descr="C:\Users\dmorensa\AppData\Local\Temp\SNAGHTMLa1fca9.PNG"/>
+            <wp:cNvGraphicFramePr>
+              <a:graphicFrameLocks xmlns:a="http://schemas.openxmlformats.org/drawingml/2006/main" noChangeAspect="1"/>
+            </wp:cNvGraphicFramePr>
+            <a:graphic xmlns:a="http://schemas.openxmlformats.org/drawingml/2006/main">
+              <a:graphicData uri="http://schemas.openxmlformats.org/drawingml/2006/picture">
+                <pic:pic xmlns:pic="http://schemas.openxmlformats.org/drawingml/2006/picture">
+                  <pic:nvPicPr>
+                    <pic:cNvPr id="0" name="Picture 26" descr="C:\Users\dmorensa\AppData\Local\Temp\SNAGHTMLa1fca9.PNG"/>
+                    <pic:cNvPicPr>
+                      <a:picLocks noChangeAspect="1" noChangeArrowheads="1"/>
+                    </pic:cNvPicPr>
+                  </pic:nvPicPr>
+                  <pic:blipFill>
+                    <a:blip r:embed="rId47">
+                      <a:extLst>
+                        <a:ext uri="{28A0092B-C50C-407E-A947-70E740481C1C}">
+                          <a14:useLocalDpi xmlns:a14="http://schemas.microsoft.com/office/drawing/2010/main" val="0"/>
+                        </a:ext>
+                      </a:extLst>
+                    </a:blip>
+                    <a:srcRect/>
+                    <a:stretch>
+                      <a:fillRect/>
+                    </a:stretch>
+                  </pic:blipFill>
+                  <pic:spPr bwMode="auto">
+                    <a:xfrm>
+                      <a:off x="0" y="0"/>
+                      <a:ext cx="4177867" cy="4054595"/>
+                    </a:xfrm>
+                    <a:prstGeom prst="rect">
+                      <a:avLst/>
+                    </a:prstGeom>
+                    <a:noFill/>
+                    <a:ln>
+                      <a:noFill/>
+                    </a:ln>
+                  </pic:spPr>
+                </pic:pic>
+              </a:graphicData>
+            </a:graphic>
+          </wp:inline>
+        </w:drawing>
+      </w:r>
+    </w:p>
+    <w:p>
+      <w:pPr>
+        <w:pStyle w:val="Texto"/>
+        <w:ind w:left="708"/>
+        <w:rPr>
+          <w:lang w:val="es-ES"/>
+        </w:rPr>
+      </w:pPr>
+    </w:p>
+    <w:p>
+      <w:pPr>
+        <w:rPr>
+          <w:rFonts w:ascii="Calibri" w:hAnsi="Calibri"/>
+          <w:sz w:val="24"/>
+        </w:rPr>
+      </w:pPr>
+      <w:r>
+        <w:br w:type="page"/>
+      </w:r>
+    </w:p>
+    <w:p>
+      <w:pPr>
+        <w:pStyle w:val="Texto"/>
+        <w:ind w:left="708"/>
+        <w:rPr>
+          <w:lang w:val="es-ES"/>
+        </w:rPr>
+      </w:pPr>
+      <w:r>
+        <w:rPr>
+          <w:lang w:val="es-ES"/>
+        </w:rPr>
+        <w:lastRenderedPageBreak/>
+        <w:t xml:space="preserve">Una vez terminado la importación damos clic derecho en el proyecto -&gt; </w:t>
+      </w:r>
+      <w:proofErr w:type="spellStart"/>
+      <w:r>
+        <w:rPr>
+          <w:lang w:val="es-ES"/>
+        </w:rPr>
+        <w:t>Maven</w:t>
+      </w:r>
+      <w:proofErr w:type="spellEnd"/>
+      <w:r>
+        <w:rPr>
+          <w:lang w:val="es-ES"/>
+        </w:rPr>
+        <w:t xml:space="preserve"> -&gt; </w:t>
+      </w:r>
+      <w:proofErr w:type="spellStart"/>
+      <w:r>
+        <w:rPr>
+          <w:lang w:val="es-ES"/>
+        </w:rPr>
+        <w:t>Update</w:t>
+      </w:r>
+      <w:proofErr w:type="spellEnd"/>
+      <w:r>
+        <w:rPr>
+          <w:lang w:val="es-ES"/>
+        </w:rPr>
+        <w:t xml:space="preserve"> Project…</w:t>
+      </w:r>
+      <w:r>
+        <w:rPr>
+          <w:lang w:val="es-ES"/>
+        </w:rPr>
+        <w:t xml:space="preserve"> cuando nos aparezca la ventana damos clic en OK</w:t>
+      </w:r>
+    </w:p>
+    <w:p>
+      <w:pPr>
+        <w:pStyle w:val="Texto"/>
+        <w:ind w:left="708"/>
+        <w:rPr>
+          <w:lang w:val="es-ES"/>
+        </w:rPr>
+      </w:pPr>
+      <w:r>
+        <w:rPr>
+          <w:noProof/>
+        </w:rPr>
+        <w:drawing>
+          <wp:inline distT="0" distB="0" distL="0" distR="0" wp14:anchorId="6F36DC42" wp14:editId="77CA2853">
+            <wp:extent cx="5612130" cy="5821045"/>
+            <wp:effectExtent l="0" t="0" r="7620" b="8255"/>
+            <wp:docPr id="27" name="Imagen 27"/>
+            <wp:cNvGraphicFramePr>
+              <a:graphicFrameLocks xmlns:a="http://schemas.openxmlformats.org/drawingml/2006/main" noChangeAspect="1"/>
+            </wp:cNvGraphicFramePr>
+            <a:graphic xmlns:a="http://schemas.openxmlformats.org/drawingml/2006/main">
+              <a:graphicData uri="http://schemas.openxmlformats.org/drawingml/2006/picture">
+                <pic:pic xmlns:pic="http://schemas.openxmlformats.org/drawingml/2006/picture">
+                  <pic:nvPicPr>
+                    <pic:cNvPr id="0" name=""/>
+                    <pic:cNvPicPr/>
+                  </pic:nvPicPr>
+                  <pic:blipFill>
+                    <a:blip r:embed="rId48"/>
+                    <a:stretch>
+                      <a:fillRect/>
+                    </a:stretch>
+                  </pic:blipFill>
+                  <pic:spPr>
+                    <a:xfrm>
+                      <a:off x="0" y="0"/>
+                      <a:ext cx="5612130" cy="5821045"/>
+                    </a:xfrm>
+                    <a:prstGeom prst="rect">
+                      <a:avLst/>
+                    </a:prstGeom>
+                  </pic:spPr>
+                </pic:pic>
+              </a:graphicData>
+            </a:graphic>
+          </wp:inline>
+        </w:drawing>
+      </w:r>
+    </w:p>
+    <w:p>
+      <w:pPr>
+        <w:pStyle w:val="Texto"/>
+        <w:ind w:left="708"/>
+        <w:rPr>
+          <w:lang w:val="es-ES"/>
+        </w:rPr>
+      </w:pPr>
+      <w:r>
+        <w:rPr>
+          <w:noProof/>
+          <w:lang w:val="es-ES"/>
+        </w:rPr>
+        <w:lastRenderedPageBreak/>
+        <w:drawing>
+          <wp:inline distT="0" distB="0" distL="0" distR="0">
+            <wp:extent cx="3481653" cy="4364966"/>
+            <wp:effectExtent l="0" t="0" r="5080" b="0"/>
+            <wp:docPr id="28" name="Imagen 28" descr="C:\Users\dmorensa\AppData\Local\Temp\SNAGHTMLa51c49.PNG"/>
+            <wp:cNvGraphicFramePr>
+              <a:graphicFrameLocks xmlns:a="http://schemas.openxmlformats.org/drawingml/2006/main" noChangeAspect="1"/>
+            </wp:cNvGraphicFramePr>
+            <a:graphic xmlns:a="http://schemas.openxmlformats.org/drawingml/2006/main">
+              <a:graphicData uri="http://schemas.openxmlformats.org/drawingml/2006/picture">
+                <pic:pic xmlns:pic="http://schemas.openxmlformats.org/drawingml/2006/picture">
+                  <pic:nvPicPr>
+                    <pic:cNvPr id="0" name="Picture 28" descr="C:\Users\dmorensa\AppData\Local\Temp\SNAGHTMLa51c49.PNG"/>
+                    <pic:cNvPicPr>
+                      <a:picLocks noChangeAspect="1" noChangeArrowheads="1"/>
+                    </pic:cNvPicPr>
+                  </pic:nvPicPr>
+                  <pic:blipFill>
+                    <a:blip r:embed="rId49">
+                      <a:extLst>
+                        <a:ext uri="{28A0092B-C50C-407E-A947-70E740481C1C}">
+                          <a14:useLocalDpi xmlns:a14="http://schemas.microsoft.com/office/drawing/2010/main" val="0"/>
+                        </a:ext>
+                      </a:extLst>
+                    </a:blip>
+                    <a:srcRect/>
+                    <a:stretch>
+                      <a:fillRect/>
+                    </a:stretch>
+                  </pic:blipFill>
+                  <pic:spPr bwMode="auto">
+                    <a:xfrm>
+                      <a:off x="0" y="0"/>
+                      <a:ext cx="3481792" cy="4365140"/>
+                    </a:xfrm>
+                    <a:prstGeom prst="rect">
+                      <a:avLst/>
+                    </a:prstGeom>
+                    <a:noFill/>
+                    <a:ln>
+                      <a:noFill/>
+                    </a:ln>
+                  </pic:spPr>
+                </pic:pic>
+              </a:graphicData>
+            </a:graphic>
+          </wp:inline>
+        </w:drawing>
+      </w:r>
+    </w:p>
+    <w:p>
+      <w:pPr>
+        <w:pStyle w:val="Texto"/>
+        <w:ind w:left="708"/>
+        <w:rPr>
+          <w:lang w:val="es-ES"/>
+        </w:rPr>
+      </w:pPr>
+    </w:p>
+    <w:p>
+      <w:pPr>
+        <w:rPr>
+          <w:rFonts w:ascii="Calibri" w:hAnsi="Calibri"/>
+          <w:sz w:val="24"/>
+        </w:rPr>
+      </w:pPr>
+      <w:r>
+        <w:br w:type="page"/>
+      </w:r>
+    </w:p>
+    <w:p>
+      <w:pPr>
+        <w:pStyle w:val="Texto"/>
+        <w:ind w:left="708"/>
+        <w:rPr>
+          <w:lang w:val="es-ES"/>
+        </w:rPr>
+      </w:pPr>
+      <w:r>
+        <w:rPr>
+          <w:lang w:val="es-ES"/>
+        </w:rPr>
+        <w:lastRenderedPageBreak/>
+        <w:t xml:space="preserve">Una vez termine la descarga de las dependencias damos clic derecho en el proyecto -&gt; </w:t>
+      </w:r>
+      <w:proofErr w:type="spellStart"/>
+      <w:r>
+        <w:rPr>
+          <w:lang w:val="es-ES"/>
+        </w:rPr>
+        <w:t>Run</w:t>
+      </w:r>
+      <w:proofErr w:type="spellEnd"/>
+      <w:r>
+        <w:rPr>
+          <w:lang w:val="es-ES"/>
+        </w:rPr>
+        <w:t xml:space="preserve"> As -&gt; Java </w:t>
+      </w:r>
+      <w:proofErr w:type="spellStart"/>
+      <w:r>
+        <w:rPr>
+          <w:lang w:val="es-ES"/>
+        </w:rPr>
+        <w:t>Application</w:t>
+      </w:r>
+      <w:proofErr w:type="spellEnd"/>
+      <w:r>
+        <w:rPr>
+          <w:lang w:val="es-ES"/>
+        </w:rPr>
+        <w:t>:</w:t>
+      </w:r>
+    </w:p>
+    <w:p>
+      <w:pPr>
+        <w:pStyle w:val="Texto"/>
+        <w:ind w:left="708"/>
+        <w:rPr>
+          <w:lang w:val="es-ES"/>
+        </w:rPr>
+      </w:pPr>
+    </w:p>
+    <w:p>
+      <w:pPr>
+        <w:pStyle w:val="Texto"/>
+        <w:ind w:left="708"/>
+        <w:rPr>
+          <w:lang w:val="es-ES"/>
+        </w:rPr>
+      </w:pPr>
+      <w:r>
+        <w:rPr>
+          <w:noProof/>
+        </w:rPr>
+        <w:drawing>
+          <wp:inline distT="0" distB="0" distL="0" distR="0" wp14:anchorId="1B03CB9F" wp14:editId="6959C9CE">
+            <wp:extent cx="5612130" cy="4573270"/>
+            <wp:effectExtent l="0" t="0" r="7620" b="0"/>
+            <wp:docPr id="29" name="Imagen 29"/>
+            <wp:cNvGraphicFramePr>
+              <a:graphicFrameLocks xmlns:a="http://schemas.openxmlformats.org/drawingml/2006/main" noChangeAspect="1"/>
+            </wp:cNvGraphicFramePr>
+            <a:graphic xmlns:a="http://schemas.openxmlformats.org/drawingml/2006/main">
+              <a:graphicData uri="http://schemas.openxmlformats.org/drawingml/2006/picture">
+                <pic:pic xmlns:pic="http://schemas.openxmlformats.org/drawingml/2006/picture">
+                  <pic:nvPicPr>
+                    <pic:cNvPr id="0" name=""/>
+                    <pic:cNvPicPr/>
+                  </pic:nvPicPr>
+                  <pic:blipFill>
+                    <a:blip r:embed="rId50"/>
+                    <a:stretch>
+                      <a:fillRect/>
+                    </a:stretch>
+                  </pic:blipFill>
+                  <pic:spPr>
+                    <a:xfrm>
+                      <a:off x="0" y="0"/>
+                      <a:ext cx="5612130" cy="4573270"/>
+                    </a:xfrm>
+                    <a:prstGeom prst="rect">
+                      <a:avLst/>
+                    </a:prstGeom>
+                  </pic:spPr>
+                </pic:pic>
+              </a:graphicData>
+            </a:graphic>
+          </wp:inline>
+        </w:drawing>
+      </w:r>
+    </w:p>
+    <w:p>
+      <w:r>
+        <w:br w:type="page"/>
+      </w:r>
+    </w:p>
+    <w:p>
+      <w:pPr>
+        <w:ind w:left="708"/>
+      </w:pPr>
+      <w:r>
+        <w:lastRenderedPageBreak/>
+        <w:t xml:space="preserve">En la siguiente pantalla buscamos </w:t>
+      </w:r>
+      <w:proofErr w:type="spellStart"/>
+      <w:r>
+        <w:t>CheckingDocumentsApplication</w:t>
+      </w:r>
+      <w:proofErr w:type="spellEnd"/>
+      <w:r>
+        <w:t xml:space="preserve"> lo seleccionamos y damos clic en OK:</w:t>
+      </w:r>
+    </w:p>
+    <w:p>
+      <w:pPr>
+        <w:ind w:left="708"/>
+      </w:pPr>
+    </w:p>
+    <w:p>
+      <w:pPr>
+        <w:ind w:left="708"/>
+      </w:pPr>
+      <w:r>
+        <w:rPr>
+          <w:noProof/>
+        </w:rPr>
+        <w:drawing>
+          <wp:inline distT="0" distB="0" distL="0" distR="0" wp14:anchorId="36D1D779" wp14:editId="2B4415C0">
+            <wp:extent cx="4293186" cy="3579963"/>
+            <wp:effectExtent l="0" t="0" r="0" b="1905"/>
+            <wp:docPr id="32" name="Imagen 32" descr="C:\Users\dmorensa\AppData\Local\Temp\SNAGHTMLa98cc7.PNG"/>
+            <wp:cNvGraphicFramePr>
+              <a:graphicFrameLocks xmlns:a="http://schemas.openxmlformats.org/drawingml/2006/main" noChangeAspect="1"/>
+            </wp:cNvGraphicFramePr>
+            <a:graphic xmlns:a="http://schemas.openxmlformats.org/drawingml/2006/main">
+              <a:graphicData uri="http://schemas.openxmlformats.org/drawingml/2006/picture">
+                <pic:pic xmlns:pic="http://schemas.openxmlformats.org/drawingml/2006/picture">
+                  <pic:nvPicPr>
+                    <pic:cNvPr id="0" name="Picture 30" descr="C:\Users\dmorensa\AppData\Local\Temp\SNAGHTMLa98cc7.PNG"/>
+                    <pic:cNvPicPr>
+                      <a:picLocks noChangeAspect="1" noChangeArrowheads="1"/>
+                    </pic:cNvPicPr>
+                  </pic:nvPicPr>
+                  <pic:blipFill>
+                    <a:blip r:embed="rId51">
+                      <a:extLst>
+                        <a:ext uri="{28A0092B-C50C-407E-A947-70E740481C1C}">
+                          <a14:useLocalDpi xmlns:a14="http://schemas.microsoft.com/office/drawing/2010/main" val="0"/>
+                        </a:ext>
+                      </a:extLst>
+                    </a:blip>
+                    <a:srcRect/>
+                    <a:stretch>
+                      <a:fillRect/>
+                    </a:stretch>
+                  </pic:blipFill>
+                  <pic:spPr bwMode="auto">
+                    <a:xfrm>
+                      <a:off x="0" y="0"/>
+                      <a:ext cx="4293261" cy="3580025"/>
+                    </a:xfrm>
+                    <a:prstGeom prst="rect">
+                      <a:avLst/>
+                    </a:prstGeom>
+                    <a:noFill/>
+                    <a:ln>
+                      <a:noFill/>
+                    </a:ln>
+                  </pic:spPr>
+                </pic:pic>
+              </a:graphicData>
+            </a:graphic>
+          </wp:inline>
+        </w:drawing>
+      </w:r>
+    </w:p>
+    <w:p>
+      <w:pPr>
+        <w:ind w:left="708"/>
+      </w:pPr>
+    </w:p>
+    <w:p>
+      <w:pPr>
+        <w:ind w:left="708"/>
+      </w:pPr>
+      <w:r>
+        <w:t xml:space="preserve">En la consola podemos ver que se ha desplegado el proyecto correctamente, el cual ya </w:t>
+      </w:r>
+      <w:proofErr w:type="spellStart"/>
+      <w:r>
+        <w:t>esta</w:t>
+      </w:r>
+      <w:proofErr w:type="spellEnd"/>
+      <w:r>
+        <w:t xml:space="preserve"> configurado para que empiec</w:t>
+      </w:r>
+      <w:r>
+        <w:t>e a revisar los documentos</w:t>
+      </w:r>
+      <w:r>
+        <w:t>:</w:t>
+      </w:r>
+    </w:p>
+    <w:p>
+      <w:pPr>
+        <w:ind w:left="708"/>
+      </w:pPr>
+    </w:p>
+    <w:p>
+      <w:pPr>
+        <w:ind w:left="708"/>
+      </w:pPr>
+      <w:r>
+        <w:rPr>
+          <w:noProof/>
+        </w:rPr>
+        <w:drawing>
+          <wp:inline distT="0" distB="0" distL="0" distR="0" wp14:anchorId="2E96124D" wp14:editId="18FA098D">
+            <wp:extent cx="5612130" cy="2002790"/>
+            <wp:effectExtent l="0" t="0" r="7620" b="0"/>
+            <wp:docPr id="33" name="Imagen 33"/>
+            <wp:cNvGraphicFramePr>
+              <a:graphicFrameLocks xmlns:a="http://schemas.openxmlformats.org/drawingml/2006/main" noChangeAspect="1"/>
+            </wp:cNvGraphicFramePr>
+            <a:graphic xmlns:a="http://schemas.openxmlformats.org/drawingml/2006/main">
+              <a:graphicData uri="http://schemas.openxmlformats.org/drawingml/2006/picture">
+                <pic:pic xmlns:pic="http://schemas.openxmlformats.org/drawingml/2006/picture">
+                  <pic:nvPicPr>
+                    <pic:cNvPr id="0" name=""/>
+                    <pic:cNvPicPr/>
+                  </pic:nvPicPr>
+                  <pic:blipFill>
+                    <a:blip r:embed="rId52"/>
+                    <a:stretch>
+                      <a:fillRect/>
+                    </a:stretch>
+                  </pic:blipFill>
+                  <pic:spPr>
+                    <a:xfrm>
+                      <a:off x="0" y="0"/>
+                      <a:ext cx="5612130" cy="2002790"/>
+                    </a:xfrm>
+                    <a:prstGeom prst="rect">
+                      <a:avLst/>
+                    </a:prstGeom>
+                  </pic:spPr>
+                </pic:pic>
+              </a:graphicData>
+            </a:graphic>
+          </wp:inline>
+        </w:drawing>
+      </w:r>
+    </w:p>
+    <w:p>
+      <w:r>
+        <w:br w:type="page"/>
+      </w:r>
+    </w:p>
+    <w:p>
+      <w:pPr>
+        <w:pStyle w:val="Ttulo1"/>
+      </w:pPr>
+      <w:r>
+        <w:lastRenderedPageBreak/>
+        <w:t>Aplicación</w:t>
+      </w:r>
+    </w:p>
+    <w:p>
+      <w:pPr>
+        <w:pStyle w:val="Ttulo2"/>
+      </w:pPr>
+      <w:r>
+        <w:t xml:space="preserve">Aplicación </w:t>
+      </w:r>
+    </w:p>
+    <w:p>
+      <w:pPr>
+        <w:pStyle w:val="Texto"/>
+        <w:ind w:left="708"/>
+        <w:rPr>
+          <w:lang w:val="es-ES"/>
+        </w:rPr>
+      </w:pPr>
+      <w:r>
+        <w:rPr>
+          <w:lang w:val="es-ES"/>
+        </w:rPr>
+        <w:t>Para acceder a la aplicación podemos ingresar en la siguiente URL:</w:t>
+      </w:r>
+    </w:p>
+    <w:p>
+      <w:pPr>
+        <w:pStyle w:val="Texto"/>
+        <w:ind w:left="708"/>
+        <w:rPr>
+          <w:lang w:val="es-ES"/>
+        </w:rPr>
+      </w:pPr>
+      <w:hyperlink r:id="rId53" w:history="1">
+        <w:r>
+          <w:rPr>
+            <w:rStyle w:val="Hipervnculo"/>
+            <w:lang w:val="es-ES"/>
+          </w:rPr>
+          <w:t>http://localhost:9085/</w:t>
+        </w:r>
+      </w:hyperlink>
+      <w:r>
+        <w:rPr>
+          <w:lang w:val="es-ES"/>
+        </w:rPr>
+        <w:t xml:space="preserve"> </w:t>
+      </w:r>
+    </w:p>
+    <w:p>
+      <w:pPr>
+        <w:ind w:left="708"/>
+      </w:pPr>
+      <w:bookmarkStart w:id="91" w:name="_GoBack"/>
+      <w:bookmarkEnd w:id="91"/>
     </w:p>
     <w:sectPr>
       <w:pgSz w:w="11906" w:h="16838" w:code="9"/>
@@ -17087,7 +19281,7 @@
 </file>
 
 <file path=customXml/itemProps4.xml><?xml version="1.0" encoding="utf-8"?>
-<ds:datastoreItem xmlns:ds="http://schemas.openxmlformats.org/officeDocument/2006/customXml" ds:itemID="{6FEE48A8-3D48-405F-9BD4-D4EE418E30D0}">
+<ds:datastoreItem xmlns:ds="http://schemas.openxmlformats.org/officeDocument/2006/customXml" ds:itemID="{5FE99A2F-7FB6-4774-B009-B12C6CF6EDF0}">
   <ds:schemaRefs>
     <ds:schemaRef ds:uri="http://schemas.openxmlformats.org/officeDocument/2006/bibliography"/>
   </ds:schemaRefs>

</xml_diff>